<commit_message>
All laboratory works accepted on max score.
</commit_message>
<xml_diff>
--- a/Python/ITMO_algorithms_lab/Task_7/Task_7_Alexander_Yamoldin_J4134c.docx
+++ b/Python/ITMO_algorithms_lab/Task_7/Task_7_Alexander_Yamoldin_J4134c.docx
@@ -534,14 +534,12 @@
         </w:rPr>
         <w:t xml:space="preserve"> </w:t>
       </w:r>
-      <w:proofErr w:type="spellStart"/>
       <w:r>
         <w:rPr>
           <w:sz w:val="28"/>
         </w:rPr>
         <w:t>Chunaev</w:t>
       </w:r>
-      <w:proofErr w:type="spellEnd"/>
     </w:p>
     <w:p>
       <w:pPr>
@@ -1365,23 +1363,7 @@
           <w:i/>
           <w:sz w:val="24"/>
         </w:rPr>
-        <w:t>,.</w:t>
-      </w:r>
-      <w:proofErr w:type="spellStart"/>
-      <w:r>
-        <w:rPr>
-          <w:i/>
-          <w:sz w:val="24"/>
-        </w:rPr>
-        <w:t>xls</w:t>
-      </w:r>
-      <w:proofErr w:type="spellEnd"/>
-      <w:r>
-        <w:rPr>
-          <w:i/>
-          <w:sz w:val="24"/>
-        </w:rPr>
-        <w:t>,.</w:t>
+        <w:t>,.xls,.</w:t>
       </w:r>
       <w:proofErr w:type="gramEnd"/>
       <w:r>
@@ -2178,6 +2160,7 @@
         <w:rPr>
           <w:b/>
           <w:i w:val="0"/>
+          <w:iCs w:val="0"/>
           <w:sz w:val="20"/>
         </w:rPr>
       </w:pPr>
@@ -2186,15 +2169,31 @@
       <w:pPr>
         <w:pStyle w:val="a3"/>
         <w:spacing w:before="10"/>
+        <w:rPr>
+          <w:i w:val="0"/>
+          <w:iCs w:val="0"/>
+          <w:sz w:val="28"/>
+          <w:szCs w:val="28"/>
+        </w:rPr>
       </w:pPr>
       <w:r>
         <w:rPr>
           <w:b/>
           <w:bCs/>
+          <w:i w:val="0"/>
+          <w:iCs w:val="0"/>
+          <w:sz w:val="28"/>
+          <w:szCs w:val="28"/>
         </w:rPr>
         <w:t xml:space="preserve">Gephi </w:t>
       </w:r>
       <w:r>
+        <w:rPr>
+          <w:i w:val="0"/>
+          <w:iCs w:val="0"/>
+          <w:sz w:val="28"/>
+          <w:szCs w:val="28"/>
+        </w:rPr>
         <w:t>is an interactive visualization and exploration platform for all kinds of networks and complex systems, dynamic and hierarchical graphs.</w:t>
       </w:r>
     </w:p>
@@ -2202,8 +2201,20 @@
       <w:pPr>
         <w:pStyle w:val="a3"/>
         <w:spacing w:before="10"/>
-      </w:pPr>
-      <w:r>
+        <w:rPr>
+          <w:i w:val="0"/>
+          <w:iCs w:val="0"/>
+          <w:sz w:val="28"/>
+          <w:szCs w:val="28"/>
+        </w:rPr>
+      </w:pPr>
+      <w:r>
+        <w:rPr>
+          <w:i w:val="0"/>
+          <w:iCs w:val="0"/>
+          <w:sz w:val="28"/>
+          <w:szCs w:val="28"/>
+        </w:rPr>
         <w:t>Gephi is a tool for people that have to explore and understand graphs. Like Photoshop but for graphs, the user interacts with the representation, manipulate the structures, shapes and colors to reveal hidden properties. The goal is to help data analysts to make hypothesis, intuitively discover patterns, isolate structure singularities or faults during data sourcing. It is a complementary tool to traditional statistics, as visual thinking with interactive interfaces is now recognized to facilitate reasoning. This is a software for Exploratory Data Analysis, a paradigm appeared in the Visual Analytics field of research.</w:t>
       </w:r>
     </w:p>
@@ -2211,16 +2222,26 @@
       <w:pPr>
         <w:pStyle w:val="a3"/>
         <w:spacing w:before="10"/>
-      </w:pPr>
-    </w:p>
-    <w:p>
-      <w:pPr>
-        <w:pStyle w:val="a3"/>
-        <w:spacing w:before="10"/>
+        <w:rPr>
+          <w:sz w:val="28"/>
+          <w:szCs w:val="28"/>
+        </w:rPr>
+      </w:pPr>
+    </w:p>
+    <w:p>
+      <w:pPr>
+        <w:pStyle w:val="a3"/>
+        <w:spacing w:before="10"/>
+        <w:rPr>
+          <w:sz w:val="28"/>
+          <w:szCs w:val="28"/>
+        </w:rPr>
       </w:pPr>
       <w:r>
         <w:rPr>
           <w:noProof/>
+          <w:sz w:val="28"/>
+          <w:szCs w:val="28"/>
         </w:rPr>
         <w:drawing>
           <wp:inline distT="0" distB="0" distL="0" distR="0" wp14:anchorId="6ACB0DB2" wp14:editId="1531A100">
@@ -2276,95 +2297,174 @@
       <w:pPr>
         <w:pStyle w:val="a3"/>
         <w:spacing w:before="10"/>
-      </w:pPr>
-    </w:p>
-    <w:p>
-      <w:pPr>
-        <w:pStyle w:val="a3"/>
-        <w:spacing w:before="10"/>
-      </w:pPr>
-    </w:p>
-    <w:p>
-      <w:pPr>
-        <w:pStyle w:val="a3"/>
-        <w:spacing w:before="10"/>
-      </w:pPr>
-    </w:p>
-    <w:p>
-      <w:pPr>
-        <w:pStyle w:val="a3"/>
-        <w:spacing w:before="10"/>
-      </w:pPr>
-      <w:r>
-        <w:lastRenderedPageBreak/>
+        <w:rPr>
+          <w:sz w:val="28"/>
+          <w:szCs w:val="28"/>
+        </w:rPr>
+      </w:pPr>
+    </w:p>
+    <w:p>
+      <w:pPr>
+        <w:pStyle w:val="a3"/>
+        <w:spacing w:before="10"/>
+        <w:rPr>
+          <w:sz w:val="28"/>
+          <w:szCs w:val="28"/>
+        </w:rPr>
+      </w:pPr>
+    </w:p>
+    <w:p>
+      <w:pPr>
+        <w:pStyle w:val="a3"/>
+        <w:spacing w:before="10"/>
+        <w:rPr>
+          <w:sz w:val="28"/>
+          <w:szCs w:val="28"/>
+        </w:rPr>
+      </w:pPr>
+    </w:p>
+    <w:p>
+      <w:pPr>
+        <w:pStyle w:val="a3"/>
+        <w:spacing w:before="10"/>
+        <w:rPr>
+          <w:i w:val="0"/>
+          <w:iCs w:val="0"/>
+          <w:sz w:val="28"/>
+          <w:szCs w:val="28"/>
+        </w:rPr>
+      </w:pPr>
+      <w:r>
+        <w:rPr>
+          <w:i w:val="0"/>
+          <w:iCs w:val="0"/>
+          <w:sz w:val="28"/>
+          <w:szCs w:val="28"/>
+        </w:rPr>
         <w:t xml:space="preserve">First of </w:t>
       </w:r>
       <w:proofErr w:type="gramStart"/>
       <w:r>
+        <w:rPr>
+          <w:i w:val="0"/>
+          <w:iCs w:val="0"/>
+          <w:sz w:val="28"/>
+          <w:szCs w:val="28"/>
+        </w:rPr>
         <w:t>all</w:t>
       </w:r>
       <w:proofErr w:type="gramEnd"/>
       <w:r>
+        <w:rPr>
+          <w:i w:val="0"/>
+          <w:iCs w:val="0"/>
+          <w:sz w:val="28"/>
+          <w:szCs w:val="28"/>
+        </w:rPr>
         <w:t xml:space="preserve"> we need to find dataset with most of 10 000 number of nodes. We decide to use Dataset which describes a co</w:t>
       </w:r>
       <w:r>
+        <w:rPr>
+          <w:i w:val="0"/>
+          <w:iCs w:val="0"/>
+          <w:sz w:val="28"/>
+          <w:szCs w:val="28"/>
+        </w:rPr>
         <w:t>l</w:t>
       </w:r>
       <w:r>
+        <w:rPr>
+          <w:i w:val="0"/>
+          <w:iCs w:val="0"/>
+          <w:sz w:val="28"/>
+          <w:szCs w:val="28"/>
+        </w:rPr>
         <w:t>laborations</w:t>
       </w:r>
       <w:r>
+        <w:rPr>
+          <w:i w:val="0"/>
+          <w:iCs w:val="0"/>
+          <w:sz w:val="28"/>
+          <w:szCs w:val="28"/>
+        </w:rPr>
         <w:t xml:space="preserve"> between authors papers submitted to a General </w:t>
       </w:r>
       <w:proofErr w:type="gramStart"/>
       <w:r>
+        <w:rPr>
+          <w:i w:val="0"/>
+          <w:iCs w:val="0"/>
+          <w:sz w:val="28"/>
+          <w:szCs w:val="28"/>
+        </w:rPr>
         <w:t>Relativity  and</w:t>
       </w:r>
       <w:proofErr w:type="gramEnd"/>
       <w:r>
-        <w:t xml:space="preserve"> Quantum Cosmology </w:t>
-      </w:r>
-      <w:proofErr w:type="spellStart"/>
-      <w:r>
-        <w:t>categoty</w:t>
-      </w:r>
-      <w:proofErr w:type="spellEnd"/>
-      <w:r>
-        <w:t>.</w:t>
-      </w:r>
-    </w:p>
-    <w:p>
-      <w:pPr>
-        <w:pStyle w:val="a3"/>
-        <w:spacing w:before="10"/>
-      </w:pPr>
-    </w:p>
-    <w:p>
-      <w:pPr>
-        <w:pStyle w:val="a3"/>
-        <w:spacing w:before="10"/>
-      </w:pPr>
-    </w:p>
-    <w:p>
-      <w:pPr>
-        <w:pStyle w:val="a3"/>
-        <w:spacing w:before="10"/>
-      </w:pPr>
-    </w:p>
-    <w:p>
-      <w:pPr>
-        <w:pStyle w:val="a3"/>
-        <w:spacing w:before="10"/>
-      </w:pPr>
-    </w:p>
-    <w:p>
-      <w:pPr>
-        <w:pStyle w:val="a3"/>
-        <w:spacing w:before="10"/>
+        <w:rPr>
+          <w:i w:val="0"/>
+          <w:iCs w:val="0"/>
+          <w:sz w:val="28"/>
+          <w:szCs w:val="28"/>
+        </w:rPr>
+        <w:t xml:space="preserve"> Quantum Cosmology categoty.</w:t>
+      </w:r>
+    </w:p>
+    <w:p>
+      <w:pPr>
+        <w:pStyle w:val="a3"/>
+        <w:spacing w:before="10"/>
+        <w:rPr>
+          <w:sz w:val="28"/>
+          <w:szCs w:val="28"/>
+        </w:rPr>
+      </w:pPr>
+    </w:p>
+    <w:p>
+      <w:pPr>
+        <w:pStyle w:val="a3"/>
+        <w:spacing w:before="10"/>
+        <w:rPr>
+          <w:sz w:val="28"/>
+          <w:szCs w:val="28"/>
+        </w:rPr>
+      </w:pPr>
+    </w:p>
+    <w:p>
+      <w:pPr>
+        <w:pStyle w:val="a3"/>
+        <w:spacing w:before="10"/>
+        <w:rPr>
+          <w:sz w:val="28"/>
+          <w:szCs w:val="28"/>
+        </w:rPr>
+      </w:pPr>
+    </w:p>
+    <w:p>
+      <w:pPr>
+        <w:pStyle w:val="a3"/>
+        <w:spacing w:before="10"/>
+        <w:rPr>
+          <w:sz w:val="28"/>
+          <w:szCs w:val="28"/>
+        </w:rPr>
+      </w:pPr>
+    </w:p>
+    <w:p>
+      <w:pPr>
+        <w:pStyle w:val="a3"/>
+        <w:spacing w:before="10"/>
+        <w:rPr>
+          <w:sz w:val="28"/>
+          <w:szCs w:val="28"/>
+        </w:rPr>
       </w:pPr>
       <w:r>
         <w:rPr>
           <w:noProof/>
+          <w:sz w:val="28"/>
+          <w:szCs w:val="28"/>
         </w:rPr>
         <w:drawing>
           <wp:inline distT="0" distB="0" distL="0" distR="0" wp14:anchorId="7D1D0E41" wp14:editId="57DA4EA7">
@@ -2420,114 +2520,90 @@
       <w:pPr>
         <w:pStyle w:val="a3"/>
         <w:spacing w:before="10"/>
-      </w:pPr>
-    </w:p>
-    <w:p>
-      <w:pPr>
-        <w:pStyle w:val="a3"/>
-        <w:spacing w:before="10"/>
-      </w:pPr>
-    </w:p>
-    <w:p>
-      <w:pPr>
-        <w:pStyle w:val="a3"/>
-        <w:spacing w:before="10"/>
-      </w:pPr>
-    </w:p>
-    <w:p>
-      <w:pPr>
-        <w:pStyle w:val="a3"/>
-        <w:spacing w:before="10"/>
-      </w:pPr>
-    </w:p>
-    <w:p>
-      <w:pPr>
-        <w:pStyle w:val="a3"/>
-        <w:spacing w:before="10"/>
-      </w:pPr>
-    </w:p>
-    <w:p>
-      <w:pPr>
-        <w:pStyle w:val="a3"/>
-        <w:spacing w:before="10"/>
-      </w:pPr>
-    </w:p>
-    <w:p>
-      <w:pPr>
-        <w:pStyle w:val="a3"/>
-        <w:spacing w:before="10"/>
-      </w:pPr>
-    </w:p>
-    <w:p>
-      <w:pPr>
-        <w:pStyle w:val="a3"/>
-        <w:spacing w:before="10"/>
-      </w:pPr>
-    </w:p>
-    <w:p>
-      <w:pPr>
-        <w:pStyle w:val="a3"/>
-        <w:spacing w:before="10"/>
-      </w:pPr>
-    </w:p>
-    <w:p>
-      <w:pPr>
-        <w:pStyle w:val="a3"/>
-        <w:spacing w:before="10"/>
-      </w:pPr>
-    </w:p>
-    <w:p>
-      <w:pPr>
-        <w:pStyle w:val="a3"/>
-        <w:spacing w:before="10"/>
-      </w:pPr>
-    </w:p>
-    <w:p>
-      <w:pPr>
-        <w:pStyle w:val="a3"/>
-        <w:spacing w:before="10"/>
-      </w:pPr>
-    </w:p>
-    <w:p>
-      <w:pPr>
-        <w:pStyle w:val="a3"/>
-        <w:spacing w:before="10"/>
-      </w:pPr>
-    </w:p>
-    <w:p>
-      <w:pPr>
-        <w:pStyle w:val="a3"/>
-        <w:spacing w:before="10"/>
-      </w:pPr>
-    </w:p>
-    <w:p>
-      <w:pPr>
-        <w:pStyle w:val="a3"/>
-        <w:spacing w:before="10"/>
-      </w:pPr>
-    </w:p>
-    <w:p>
-      <w:pPr>
-        <w:pStyle w:val="a3"/>
-        <w:spacing w:before="10"/>
-      </w:pPr>
-    </w:p>
-    <w:p>
-      <w:pPr>
-        <w:pStyle w:val="a3"/>
-        <w:spacing w:before="10"/>
-      </w:pPr>
-    </w:p>
-    <w:p>
-      <w:pPr>
-        <w:pStyle w:val="a3"/>
-        <w:spacing w:before="10"/>
-      </w:pPr>
-    </w:p>
-    <w:p>
-      <w:pPr>
-        <w:pStyle w:val="a3"/>
-        <w:spacing w:before="10"/>
+        <w:rPr>
+          <w:sz w:val="28"/>
+          <w:szCs w:val="28"/>
+        </w:rPr>
+      </w:pPr>
+    </w:p>
+    <w:p>
+      <w:pPr>
+        <w:pStyle w:val="a3"/>
+        <w:spacing w:before="10"/>
+        <w:rPr>
+          <w:sz w:val="28"/>
+          <w:szCs w:val="28"/>
+        </w:rPr>
+      </w:pPr>
+    </w:p>
+    <w:p>
+      <w:pPr>
+        <w:pStyle w:val="a3"/>
+        <w:spacing w:before="10"/>
+        <w:rPr>
+          <w:sz w:val="28"/>
+          <w:szCs w:val="28"/>
+        </w:rPr>
+      </w:pPr>
+    </w:p>
+    <w:p>
+      <w:pPr>
+        <w:pStyle w:val="a3"/>
+        <w:spacing w:before="10"/>
+        <w:rPr>
+          <w:sz w:val="28"/>
+          <w:szCs w:val="28"/>
+        </w:rPr>
+      </w:pPr>
+    </w:p>
+    <w:p>
+      <w:pPr>
+        <w:pStyle w:val="a3"/>
+        <w:spacing w:before="10"/>
+        <w:rPr>
+          <w:sz w:val="28"/>
+          <w:szCs w:val="28"/>
+        </w:rPr>
+      </w:pPr>
+    </w:p>
+    <w:p>
+      <w:pPr>
+        <w:pStyle w:val="a3"/>
+        <w:spacing w:before="10"/>
+        <w:rPr>
+          <w:sz w:val="28"/>
+          <w:szCs w:val="28"/>
+        </w:rPr>
+      </w:pPr>
+    </w:p>
+    <w:p>
+      <w:pPr>
+        <w:pStyle w:val="a3"/>
+        <w:spacing w:before="10"/>
+        <w:rPr>
+          <w:sz w:val="28"/>
+          <w:szCs w:val="28"/>
+        </w:rPr>
+      </w:pPr>
+    </w:p>
+    <w:p>
+      <w:pPr>
+        <w:pStyle w:val="a3"/>
+        <w:spacing w:before="10"/>
+        <w:rPr>
+          <w:sz w:val="28"/>
+          <w:szCs w:val="28"/>
+        </w:rPr>
+      </w:pPr>
+    </w:p>
+    <w:p>
+      <w:pPr>
+        <w:pStyle w:val="a3"/>
+        <w:spacing w:before="10"/>
+        <w:rPr>
+          <w:sz w:val="28"/>
+          <w:szCs w:val="28"/>
+        </w:rPr>
       </w:pPr>
     </w:p>
     <w:p>
@@ -2537,13 +2613,18 @@
         <w:rPr>
           <w:b/>
           <w:bCs/>
+          <w:sz w:val="28"/>
+          <w:szCs w:val="28"/>
         </w:rPr>
       </w:pPr>
       <w:r>
         <w:rPr>
           <w:b/>
           <w:bCs/>
-        </w:rPr>
+          <w:sz w:val="28"/>
+          <w:szCs w:val="28"/>
+        </w:rPr>
+        <w:lastRenderedPageBreak/>
         <w:t>Upload and visualize the dataset</w:t>
       </w:r>
     </w:p>
@@ -2554,6 +2635,8 @@
         <w:rPr>
           <w:b/>
           <w:bCs/>
+          <w:sz w:val="28"/>
+          <w:szCs w:val="28"/>
         </w:rPr>
       </w:pPr>
     </w:p>
@@ -2564,17 +2647,25 @@
         <w:rPr>
           <w:b/>
           <w:bCs/>
-        </w:rPr>
-      </w:pPr>
-    </w:p>
-    <w:p>
-      <w:pPr>
-        <w:pStyle w:val="a3"/>
-        <w:spacing w:before="10"/>
+          <w:sz w:val="28"/>
+          <w:szCs w:val="28"/>
+        </w:rPr>
+      </w:pPr>
+    </w:p>
+    <w:p>
+      <w:pPr>
+        <w:pStyle w:val="a3"/>
+        <w:spacing w:before="10"/>
+        <w:rPr>
+          <w:sz w:val="28"/>
+          <w:szCs w:val="28"/>
+        </w:rPr>
       </w:pPr>
       <w:r>
         <w:rPr>
           <w:noProof/>
+          <w:sz w:val="28"/>
+          <w:szCs w:val="28"/>
         </w:rPr>
         <w:drawing>
           <wp:inline distT="0" distB="0" distL="0" distR="0" wp14:anchorId="5D35D2E2" wp14:editId="7F57B0AE">
@@ -2630,30 +2721,40 @@
       <w:pPr>
         <w:pStyle w:val="a3"/>
         <w:spacing w:before="10"/>
-      </w:pPr>
-    </w:p>
-    <w:p>
-      <w:pPr>
-        <w:pStyle w:val="a3"/>
-        <w:spacing w:before="10"/>
-      </w:pPr>
-    </w:p>
-    <w:p>
-      <w:pPr>
-        <w:pStyle w:val="a3"/>
-        <w:spacing w:before="10"/>
-      </w:pPr>
-    </w:p>
-    <w:p>
-      <w:pPr>
-        <w:pStyle w:val="a3"/>
-        <w:spacing w:before="10"/>
-      </w:pPr>
-    </w:p>
-    <w:p>
-      <w:pPr>
-        <w:pStyle w:val="a3"/>
-        <w:spacing w:before="10"/>
+        <w:rPr>
+          <w:sz w:val="28"/>
+          <w:szCs w:val="28"/>
+        </w:rPr>
+      </w:pPr>
+    </w:p>
+    <w:p>
+      <w:pPr>
+        <w:pStyle w:val="a3"/>
+        <w:spacing w:before="10"/>
+        <w:rPr>
+          <w:sz w:val="28"/>
+          <w:szCs w:val="28"/>
+        </w:rPr>
+      </w:pPr>
+    </w:p>
+    <w:p>
+      <w:pPr>
+        <w:pStyle w:val="a3"/>
+        <w:spacing w:before="10"/>
+        <w:rPr>
+          <w:sz w:val="28"/>
+          <w:szCs w:val="28"/>
+        </w:rPr>
+      </w:pPr>
+    </w:p>
+    <w:p>
+      <w:pPr>
+        <w:pStyle w:val="a3"/>
+        <w:spacing w:before="10"/>
+        <w:rPr>
+          <w:sz w:val="28"/>
+          <w:szCs w:val="28"/>
+        </w:rPr>
       </w:pPr>
     </w:p>
     <w:p>
@@ -2663,72 +2764,102 @@
         <w:rPr>
           <w:b/>
           <w:bCs/>
+          <w:i w:val="0"/>
+          <w:iCs w:val="0"/>
+          <w:sz w:val="28"/>
+          <w:szCs w:val="28"/>
         </w:rPr>
       </w:pPr>
       <w:r>
         <w:rPr>
           <w:b/>
           <w:bCs/>
-        </w:rPr>
-        <w:t xml:space="preserve">Obtain a graph layout by </w:t>
-      </w:r>
-      <w:proofErr w:type="spellStart"/>
-      <w:r>
-        <w:rPr>
-          <w:b/>
-          <w:bCs/>
-        </w:rPr>
-        <w:t>Frusherman-Reingold’s</w:t>
-      </w:r>
-      <w:proofErr w:type="spellEnd"/>
-      <w:r>
-        <w:rPr>
-          <w:b/>
-          <w:bCs/>
-        </w:rPr>
-        <w:t xml:space="preserve"> algorithm. </w:t>
-      </w:r>
-    </w:p>
-    <w:p>
-      <w:pPr>
-        <w:pStyle w:val="a3"/>
-        <w:spacing w:before="10"/>
-      </w:pPr>
-    </w:p>
-    <w:p>
-      <w:pPr>
-        <w:pStyle w:val="a3"/>
-        <w:spacing w:before="10"/>
-      </w:pPr>
-      <w:r>
-        <w:t xml:space="preserve">Algorithm </w:t>
-      </w:r>
-      <w:proofErr w:type="spellStart"/>
-      <w:r>
-        <w:t>Frusherman-Reingold</w:t>
-      </w:r>
-      <w:proofErr w:type="spellEnd"/>
-      <w:r>
-        <w:t xml:space="preserve"> was develop in 1991. Complexity of algorithm is O(N</w:t>
-      </w:r>
-      <w:r>
-        <w:rPr>
+          <w:i w:val="0"/>
+          <w:iCs w:val="0"/>
+          <w:sz w:val="28"/>
+          <w:szCs w:val="28"/>
+        </w:rPr>
+        <w:t xml:space="preserve">Obtain a graph layout by Frusherman-Reingold’s algorithm. </w:t>
+      </w:r>
+    </w:p>
+    <w:p>
+      <w:pPr>
+        <w:pStyle w:val="a3"/>
+        <w:spacing w:before="10"/>
+        <w:rPr>
+          <w:i w:val="0"/>
+          <w:iCs w:val="0"/>
+          <w:sz w:val="28"/>
+          <w:szCs w:val="28"/>
+        </w:rPr>
+      </w:pPr>
+    </w:p>
+    <w:p>
+      <w:pPr>
+        <w:pStyle w:val="a3"/>
+        <w:spacing w:before="10"/>
+        <w:rPr>
+          <w:i w:val="0"/>
+          <w:iCs w:val="0"/>
+          <w:sz w:val="28"/>
+          <w:szCs w:val="28"/>
+        </w:rPr>
+      </w:pPr>
+      <w:r>
+        <w:rPr>
+          <w:i w:val="0"/>
+          <w:iCs w:val="0"/>
+          <w:sz w:val="28"/>
+          <w:szCs w:val="28"/>
+        </w:rPr>
+        <w:t>Algorithm Frusherman-Reingold was develop in 1991. Complexity of algorithm is O(N</w:t>
+      </w:r>
+      <w:r>
+        <w:rPr>
+          <w:i w:val="0"/>
+          <w:iCs w:val="0"/>
+          <w:sz w:val="28"/>
+          <w:szCs w:val="28"/>
           <w:vertAlign w:val="superscript"/>
         </w:rPr>
         <w:t>2</w:t>
       </w:r>
       <w:r>
+        <w:rPr>
+          <w:i w:val="0"/>
+          <w:iCs w:val="0"/>
+          <w:sz w:val="28"/>
+          <w:szCs w:val="28"/>
+        </w:rPr>
         <w:t xml:space="preserve">). Algorithm is from Forced-Directed family. Algorithm uses spring physical model in which nodes defines as components of system and edges as springs. Forces can </w:t>
       </w:r>
       <w:proofErr w:type="gramStart"/>
       <w:r>
+        <w:rPr>
+          <w:i w:val="0"/>
+          <w:iCs w:val="0"/>
+          <w:sz w:val="28"/>
+          <w:szCs w:val="28"/>
+        </w:rPr>
         <w:t>doing</w:t>
       </w:r>
       <w:proofErr w:type="gramEnd"/>
       <w:r>
+        <w:rPr>
+          <w:i w:val="0"/>
+          <w:iCs w:val="0"/>
+          <w:sz w:val="28"/>
+          <w:szCs w:val="28"/>
+        </w:rPr>
         <w:t xml:space="preserve"> only on nodes and weight of springs is ignore.</w:t>
       </w:r>
       <w:r>
+        <w:rPr>
+          <w:i w:val="0"/>
+          <w:iCs w:val="0"/>
+          <w:sz w:val="28"/>
+          <w:szCs w:val="28"/>
+        </w:rPr>
         <w:t xml:space="preserve"> The result of algorithm we can see below:</w:t>
       </w:r>
     </w:p>
@@ -2736,64 +2867,106 @@
       <w:pPr>
         <w:pStyle w:val="a3"/>
         <w:spacing w:before="10"/>
-      </w:pPr>
-    </w:p>
-    <w:p>
-      <w:pPr>
-        <w:pStyle w:val="a3"/>
-        <w:spacing w:before="10"/>
-      </w:pPr>
-    </w:p>
-    <w:p>
-      <w:pPr>
-        <w:pStyle w:val="a3"/>
-        <w:spacing w:before="10"/>
-      </w:pPr>
-    </w:p>
-    <w:p>
-      <w:pPr>
-        <w:pStyle w:val="a3"/>
-        <w:spacing w:before="10"/>
-      </w:pPr>
-    </w:p>
-    <w:p>
-      <w:pPr>
-        <w:pStyle w:val="a3"/>
-        <w:spacing w:before="10"/>
-      </w:pPr>
-    </w:p>
-    <w:p>
-      <w:pPr>
-        <w:pStyle w:val="a3"/>
-        <w:spacing w:before="10"/>
-      </w:pPr>
-    </w:p>
-    <w:p>
-      <w:pPr>
-        <w:pStyle w:val="a3"/>
-        <w:spacing w:before="10"/>
-      </w:pPr>
-    </w:p>
-    <w:p>
-      <w:pPr>
-        <w:pStyle w:val="a3"/>
-        <w:spacing w:before="10"/>
-      </w:pPr>
-    </w:p>
-    <w:p>
-      <w:pPr>
-        <w:pStyle w:val="a3"/>
-        <w:spacing w:before="10"/>
-      </w:pPr>
-    </w:p>
-    <w:p>
-      <w:pPr>
-        <w:pStyle w:val="a3"/>
-        <w:spacing w:before="10"/>
+        <w:rPr>
+          <w:sz w:val="28"/>
+          <w:szCs w:val="28"/>
+        </w:rPr>
+      </w:pPr>
+    </w:p>
+    <w:p>
+      <w:pPr>
+        <w:pStyle w:val="a3"/>
+        <w:spacing w:before="10"/>
+        <w:rPr>
+          <w:sz w:val="28"/>
+          <w:szCs w:val="28"/>
+        </w:rPr>
+      </w:pPr>
+    </w:p>
+    <w:p>
+      <w:pPr>
+        <w:pStyle w:val="a3"/>
+        <w:spacing w:before="10"/>
+        <w:rPr>
+          <w:sz w:val="28"/>
+          <w:szCs w:val="28"/>
+        </w:rPr>
+      </w:pPr>
+    </w:p>
+    <w:p>
+      <w:pPr>
+        <w:pStyle w:val="a3"/>
+        <w:spacing w:before="10"/>
+        <w:rPr>
+          <w:sz w:val="28"/>
+          <w:szCs w:val="28"/>
+        </w:rPr>
+      </w:pPr>
+    </w:p>
+    <w:p>
+      <w:pPr>
+        <w:pStyle w:val="a3"/>
+        <w:spacing w:before="10"/>
+        <w:rPr>
+          <w:sz w:val="28"/>
+          <w:szCs w:val="28"/>
+        </w:rPr>
+      </w:pPr>
+    </w:p>
+    <w:p>
+      <w:pPr>
+        <w:pStyle w:val="a3"/>
+        <w:spacing w:before="10"/>
+        <w:rPr>
+          <w:sz w:val="28"/>
+          <w:szCs w:val="28"/>
+        </w:rPr>
+      </w:pPr>
+    </w:p>
+    <w:p>
+      <w:pPr>
+        <w:pStyle w:val="a3"/>
+        <w:spacing w:before="10"/>
+        <w:rPr>
+          <w:sz w:val="28"/>
+          <w:szCs w:val="28"/>
+        </w:rPr>
+      </w:pPr>
+    </w:p>
+    <w:p>
+      <w:pPr>
+        <w:pStyle w:val="a3"/>
+        <w:spacing w:before="10"/>
+        <w:rPr>
+          <w:sz w:val="28"/>
+          <w:szCs w:val="28"/>
+        </w:rPr>
+      </w:pPr>
+    </w:p>
+    <w:p>
+      <w:pPr>
+        <w:pStyle w:val="a3"/>
+        <w:spacing w:before="10"/>
+        <w:rPr>
+          <w:sz w:val="28"/>
+          <w:szCs w:val="28"/>
+        </w:rPr>
+      </w:pPr>
+    </w:p>
+    <w:p>
+      <w:pPr>
+        <w:pStyle w:val="a3"/>
+        <w:spacing w:before="10"/>
+        <w:rPr>
+          <w:sz w:val="28"/>
+          <w:szCs w:val="28"/>
+        </w:rPr>
       </w:pPr>
       <w:r>
         <w:rPr>
           <w:noProof/>
+          <w:sz w:val="28"/>
+          <w:szCs w:val="28"/>
         </w:rPr>
         <w:lastRenderedPageBreak/>
         <w:drawing>
@@ -2850,12 +3023,20 @@
       <w:pPr>
         <w:pStyle w:val="a3"/>
         <w:spacing w:before="10"/>
-      </w:pPr>
-    </w:p>
-    <w:p>
-      <w:pPr>
-        <w:pStyle w:val="a3"/>
-        <w:spacing w:before="10"/>
+        <w:rPr>
+          <w:sz w:val="28"/>
+          <w:szCs w:val="28"/>
+        </w:rPr>
+      </w:pPr>
+    </w:p>
+    <w:p>
+      <w:pPr>
+        <w:pStyle w:val="a3"/>
+        <w:spacing w:before="10"/>
+        <w:rPr>
+          <w:sz w:val="28"/>
+          <w:szCs w:val="28"/>
+        </w:rPr>
       </w:pPr>
     </w:p>
     <w:p>
@@ -2865,91 +3046,121 @@
         <w:rPr>
           <w:b/>
           <w:bCs/>
+          <w:i w:val="0"/>
+          <w:iCs w:val="0"/>
+          <w:sz w:val="28"/>
+          <w:szCs w:val="28"/>
         </w:rPr>
       </w:pPr>
       <w:r>
         <w:rPr>
           <w:b/>
           <w:bCs/>
-        </w:rPr>
-        <w:t xml:space="preserve">The next Algorithm is </w:t>
-      </w:r>
-      <w:proofErr w:type="spellStart"/>
-      <w:r>
-        <w:rPr>
-          <w:b/>
-          <w:bCs/>
-        </w:rPr>
-        <w:t>Yifan</w:t>
-      </w:r>
-      <w:proofErr w:type="spellEnd"/>
-      <w:r>
-        <w:rPr>
-          <w:b/>
-          <w:bCs/>
-        </w:rPr>
-        <w:t xml:space="preserve"> Hu’s algorithm.</w:t>
-      </w:r>
-    </w:p>
-    <w:p>
-      <w:pPr>
-        <w:pStyle w:val="a3"/>
-        <w:spacing w:before="10"/>
-      </w:pPr>
-    </w:p>
-    <w:p>
-      <w:pPr>
-        <w:pStyle w:val="a3"/>
-        <w:spacing w:before="10"/>
-      </w:pPr>
-      <w:r>
-        <w:t xml:space="preserve">Algorithm </w:t>
-      </w:r>
-      <w:proofErr w:type="spellStart"/>
-      <w:r>
-        <w:t>Yifan</w:t>
-      </w:r>
-      <w:proofErr w:type="spellEnd"/>
-      <w:r>
-        <w:t xml:space="preserve"> Hu was develop in 2005. Complexity of algorithm is </w:t>
+          <w:i w:val="0"/>
+          <w:iCs w:val="0"/>
+          <w:sz w:val="28"/>
+          <w:szCs w:val="28"/>
+        </w:rPr>
+        <w:t>The next Algorithm is Yifan Hu’s algorithm.</w:t>
+      </w:r>
+    </w:p>
+    <w:p>
+      <w:pPr>
+        <w:pStyle w:val="a3"/>
+        <w:spacing w:before="10"/>
+        <w:rPr>
+          <w:i w:val="0"/>
+          <w:iCs w:val="0"/>
+          <w:sz w:val="28"/>
+          <w:szCs w:val="28"/>
+        </w:rPr>
+      </w:pPr>
+    </w:p>
+    <w:p>
+      <w:pPr>
+        <w:pStyle w:val="a3"/>
+        <w:spacing w:before="10"/>
+        <w:rPr>
+          <w:i w:val="0"/>
+          <w:iCs w:val="0"/>
+          <w:sz w:val="28"/>
+          <w:szCs w:val="28"/>
+        </w:rPr>
+      </w:pPr>
+      <w:r>
+        <w:rPr>
+          <w:i w:val="0"/>
+          <w:iCs w:val="0"/>
+          <w:sz w:val="28"/>
+          <w:szCs w:val="28"/>
+        </w:rPr>
+        <w:t xml:space="preserve">Algorithm Yifan Hu was develop in 2005. Complexity of algorithm is </w:t>
       </w:r>
       <w:proofErr w:type="gramStart"/>
       <w:r>
+        <w:rPr>
+          <w:i w:val="0"/>
+          <w:iCs w:val="0"/>
+          <w:sz w:val="28"/>
+          <w:szCs w:val="28"/>
+        </w:rPr>
         <w:t>O(</w:t>
       </w:r>
       <w:proofErr w:type="gramEnd"/>
       <w:r>
+        <w:rPr>
+          <w:i w:val="0"/>
+          <w:iCs w:val="0"/>
+          <w:sz w:val="28"/>
+          <w:szCs w:val="28"/>
+        </w:rPr>
         <w:t>N * log(N))</w:t>
       </w:r>
       <w:r>
-        <w:t xml:space="preserve"> so the algorithm works significantly faster than </w:t>
-      </w:r>
-      <w:proofErr w:type="spellStart"/>
-      <w:r>
-        <w:t>Frusherman-Reingold’s</w:t>
-      </w:r>
-      <w:proofErr w:type="spellEnd"/>
-      <w:r>
-        <w:t xml:space="preserve"> algorithm.</w:t>
-      </w:r>
-      <w:r>
-        <w:t xml:space="preserve"> </w:t>
-      </w:r>
-      <w:r>
-        <w:t>Re</w:t>
-      </w:r>
-      <w:r>
+        <w:rPr>
+          <w:i w:val="0"/>
+          <w:iCs w:val="0"/>
+          <w:sz w:val="28"/>
+          <w:szCs w:val="28"/>
+        </w:rPr>
+        <w:t xml:space="preserve"> so the algorithm works significantly faster than Frusherman-Reingold’s algorithm. Re</w:t>
+      </w:r>
+      <w:r>
+        <w:rPr>
+          <w:i w:val="0"/>
+          <w:iCs w:val="0"/>
+          <w:sz w:val="28"/>
+          <w:szCs w:val="28"/>
+        </w:rPr>
         <w:t xml:space="preserve">pulsive forces of nodes </w:t>
       </w:r>
       <w:proofErr w:type="gramStart"/>
       <w:r>
+        <w:rPr>
+          <w:i w:val="0"/>
+          <w:iCs w:val="0"/>
+          <w:sz w:val="28"/>
+          <w:szCs w:val="28"/>
+        </w:rPr>
         <w:t>evaluates</w:t>
       </w:r>
       <w:proofErr w:type="gramEnd"/>
       <w:r>
+        <w:rPr>
+          <w:i w:val="0"/>
+          <w:iCs w:val="0"/>
+          <w:sz w:val="28"/>
+          <w:szCs w:val="28"/>
+        </w:rPr>
         <w:t xml:space="preserve"> with using forces of repulsive clusters from nodes. With the increasing of efficiently algorithm less the precision in visualizations</w:t>
       </w:r>
       <w:r>
+        <w:rPr>
+          <w:i w:val="0"/>
+          <w:iCs w:val="0"/>
+          <w:sz w:val="28"/>
+          <w:szCs w:val="28"/>
+        </w:rPr>
         <w:t>. Another feature of the algorithm is it ability to return by reaching amplitude of fluctuations lower than threshold. The result of algorithm is on picture below:</w:t>
       </w:r>
     </w:p>
@@ -2957,126 +3168,209 @@
       <w:pPr>
         <w:pStyle w:val="a3"/>
         <w:spacing w:before="10"/>
-      </w:pPr>
-    </w:p>
-    <w:p>
-      <w:pPr>
-        <w:pStyle w:val="a3"/>
-        <w:spacing w:before="10"/>
-      </w:pPr>
-    </w:p>
-    <w:p>
-      <w:pPr>
-        <w:pStyle w:val="a3"/>
-        <w:spacing w:before="10"/>
-      </w:pPr>
-    </w:p>
-    <w:p>
-      <w:pPr>
-        <w:pStyle w:val="a3"/>
-        <w:spacing w:before="10"/>
-      </w:pPr>
-    </w:p>
-    <w:p>
-      <w:pPr>
-        <w:pStyle w:val="a3"/>
-        <w:spacing w:before="10"/>
-      </w:pPr>
-    </w:p>
-    <w:p>
-      <w:pPr>
-        <w:pStyle w:val="a3"/>
-        <w:spacing w:before="10"/>
-      </w:pPr>
-    </w:p>
-    <w:p>
-      <w:pPr>
-        <w:pStyle w:val="a3"/>
-        <w:spacing w:before="10"/>
-      </w:pPr>
-    </w:p>
-    <w:p>
-      <w:pPr>
-        <w:pStyle w:val="a3"/>
-        <w:spacing w:before="10"/>
-      </w:pPr>
-    </w:p>
-    <w:p>
-      <w:pPr>
-        <w:pStyle w:val="a3"/>
-        <w:spacing w:before="10"/>
-      </w:pPr>
-    </w:p>
-    <w:p>
-      <w:pPr>
-        <w:pStyle w:val="a3"/>
-        <w:spacing w:before="10"/>
-      </w:pPr>
-    </w:p>
-    <w:p>
-      <w:pPr>
-        <w:pStyle w:val="a3"/>
-        <w:spacing w:before="10"/>
-      </w:pPr>
-    </w:p>
-    <w:p>
-      <w:pPr>
-        <w:pStyle w:val="a3"/>
-        <w:spacing w:before="10"/>
-      </w:pPr>
-    </w:p>
-    <w:p>
-      <w:pPr>
-        <w:pStyle w:val="a3"/>
-        <w:spacing w:before="10"/>
-      </w:pPr>
-    </w:p>
-    <w:p>
-      <w:pPr>
-        <w:pStyle w:val="a3"/>
-        <w:spacing w:before="10"/>
-      </w:pPr>
-    </w:p>
-    <w:p>
-      <w:pPr>
-        <w:pStyle w:val="a3"/>
-        <w:spacing w:before="10"/>
-      </w:pPr>
-    </w:p>
-    <w:p>
-      <w:pPr>
-        <w:pStyle w:val="a3"/>
-        <w:spacing w:before="10"/>
-      </w:pPr>
-    </w:p>
-    <w:p>
-      <w:pPr>
-        <w:pStyle w:val="a3"/>
-        <w:spacing w:before="10"/>
-      </w:pPr>
-    </w:p>
-    <w:p>
-      <w:pPr>
-        <w:pStyle w:val="a3"/>
-        <w:spacing w:before="10"/>
-      </w:pPr>
-    </w:p>
-    <w:p>
-      <w:pPr>
-        <w:pStyle w:val="a3"/>
-        <w:spacing w:before="10"/>
-      </w:pPr>
-    </w:p>
-    <w:p>
-      <w:pPr>
-        <w:pStyle w:val="a3"/>
-        <w:spacing w:before="10"/>
+        <w:rPr>
+          <w:i w:val="0"/>
+          <w:iCs w:val="0"/>
+          <w:sz w:val="28"/>
+          <w:szCs w:val="28"/>
+        </w:rPr>
+      </w:pPr>
+    </w:p>
+    <w:p>
+      <w:pPr>
+        <w:pStyle w:val="a3"/>
+        <w:spacing w:before="10"/>
+        <w:rPr>
+          <w:sz w:val="28"/>
+          <w:szCs w:val="28"/>
+        </w:rPr>
+      </w:pPr>
+    </w:p>
+    <w:p>
+      <w:pPr>
+        <w:pStyle w:val="a3"/>
+        <w:spacing w:before="10"/>
+        <w:rPr>
+          <w:sz w:val="28"/>
+          <w:szCs w:val="28"/>
+        </w:rPr>
+      </w:pPr>
+    </w:p>
+    <w:p>
+      <w:pPr>
+        <w:pStyle w:val="a3"/>
+        <w:spacing w:before="10"/>
+        <w:rPr>
+          <w:sz w:val="28"/>
+          <w:szCs w:val="28"/>
+        </w:rPr>
+      </w:pPr>
+    </w:p>
+    <w:p>
+      <w:pPr>
+        <w:pStyle w:val="a3"/>
+        <w:spacing w:before="10"/>
+        <w:rPr>
+          <w:sz w:val="28"/>
+          <w:szCs w:val="28"/>
+        </w:rPr>
+      </w:pPr>
+    </w:p>
+    <w:p>
+      <w:pPr>
+        <w:pStyle w:val="a3"/>
+        <w:spacing w:before="10"/>
+        <w:rPr>
+          <w:sz w:val="28"/>
+          <w:szCs w:val="28"/>
+        </w:rPr>
+      </w:pPr>
+    </w:p>
+    <w:p>
+      <w:pPr>
+        <w:pStyle w:val="a3"/>
+        <w:spacing w:before="10"/>
+        <w:rPr>
+          <w:sz w:val="28"/>
+          <w:szCs w:val="28"/>
+        </w:rPr>
+      </w:pPr>
+    </w:p>
+    <w:p>
+      <w:pPr>
+        <w:pStyle w:val="a3"/>
+        <w:spacing w:before="10"/>
+        <w:rPr>
+          <w:sz w:val="28"/>
+          <w:szCs w:val="28"/>
+        </w:rPr>
+      </w:pPr>
+    </w:p>
+    <w:p>
+      <w:pPr>
+        <w:pStyle w:val="a3"/>
+        <w:spacing w:before="10"/>
+        <w:rPr>
+          <w:sz w:val="28"/>
+          <w:szCs w:val="28"/>
+        </w:rPr>
+      </w:pPr>
+    </w:p>
+    <w:p>
+      <w:pPr>
+        <w:pStyle w:val="a3"/>
+        <w:spacing w:before="10"/>
+        <w:rPr>
+          <w:sz w:val="28"/>
+          <w:szCs w:val="28"/>
+        </w:rPr>
+      </w:pPr>
+    </w:p>
+    <w:p>
+      <w:pPr>
+        <w:pStyle w:val="a3"/>
+        <w:spacing w:before="10"/>
+        <w:rPr>
+          <w:sz w:val="28"/>
+          <w:szCs w:val="28"/>
+        </w:rPr>
+      </w:pPr>
+    </w:p>
+    <w:p>
+      <w:pPr>
+        <w:pStyle w:val="a3"/>
+        <w:spacing w:before="10"/>
+        <w:rPr>
+          <w:sz w:val="28"/>
+          <w:szCs w:val="28"/>
+        </w:rPr>
+      </w:pPr>
+    </w:p>
+    <w:p>
+      <w:pPr>
+        <w:pStyle w:val="a3"/>
+        <w:spacing w:before="10"/>
+        <w:rPr>
+          <w:sz w:val="28"/>
+          <w:szCs w:val="28"/>
+        </w:rPr>
+      </w:pPr>
+    </w:p>
+    <w:p>
+      <w:pPr>
+        <w:pStyle w:val="a3"/>
+        <w:spacing w:before="10"/>
+        <w:rPr>
+          <w:sz w:val="28"/>
+          <w:szCs w:val="28"/>
+        </w:rPr>
+      </w:pPr>
+    </w:p>
+    <w:p>
+      <w:pPr>
+        <w:pStyle w:val="a3"/>
+        <w:spacing w:before="10"/>
+        <w:rPr>
+          <w:sz w:val="28"/>
+          <w:szCs w:val="28"/>
+        </w:rPr>
+      </w:pPr>
+    </w:p>
+    <w:p>
+      <w:pPr>
+        <w:pStyle w:val="a3"/>
+        <w:spacing w:before="10"/>
+        <w:rPr>
+          <w:sz w:val="28"/>
+          <w:szCs w:val="28"/>
+        </w:rPr>
+      </w:pPr>
+    </w:p>
+    <w:p>
+      <w:pPr>
+        <w:pStyle w:val="a3"/>
+        <w:spacing w:before="10"/>
+        <w:rPr>
+          <w:sz w:val="28"/>
+          <w:szCs w:val="28"/>
+        </w:rPr>
+      </w:pPr>
+    </w:p>
+    <w:p>
+      <w:pPr>
+        <w:pStyle w:val="a3"/>
+        <w:spacing w:before="10"/>
+        <w:rPr>
+          <w:sz w:val="28"/>
+          <w:szCs w:val="28"/>
+        </w:rPr>
+      </w:pPr>
+    </w:p>
+    <w:p>
+      <w:pPr>
+        <w:pStyle w:val="a3"/>
+        <w:spacing w:before="10"/>
+        <w:rPr>
+          <w:sz w:val="28"/>
+          <w:szCs w:val="28"/>
+        </w:rPr>
+      </w:pPr>
+    </w:p>
+    <w:p>
+      <w:pPr>
+        <w:pStyle w:val="a3"/>
+        <w:spacing w:before="10"/>
+        <w:rPr>
+          <w:sz w:val="28"/>
+          <w:szCs w:val="28"/>
+        </w:rPr>
       </w:pPr>
       <w:r>
         <w:rPr>
           <w:noProof/>
-        </w:rPr>
-        <w:lastRenderedPageBreak/>
+          <w:sz w:val="28"/>
+          <w:szCs w:val="28"/>
+        </w:rPr>
         <w:drawing>
           <wp:inline distT="0" distB="0" distL="0" distR="0" wp14:anchorId="3B98B853" wp14:editId="7AA38254">
             <wp:extent cx="5869305" cy="3395345"/>
@@ -3127,22 +3421,38 @@
         </w:drawing>
       </w:r>
       <w:r>
-        <w:t xml:space="preserve"> </w:t>
-      </w:r>
-      <w:r>
-        <w:t xml:space="preserve"> </w:t>
-      </w:r>
-    </w:p>
-    <w:p>
-      <w:pPr>
-        <w:pStyle w:val="a3"/>
-        <w:spacing w:before="10"/>
-      </w:pPr>
-    </w:p>
-    <w:p>
-      <w:pPr>
-        <w:pStyle w:val="a3"/>
-        <w:spacing w:before="10"/>
+        <w:rPr>
+          <w:sz w:val="28"/>
+          <w:szCs w:val="28"/>
+        </w:rPr>
+        <w:t xml:space="preserve"> </w:t>
+      </w:r>
+      <w:r>
+        <w:rPr>
+          <w:sz w:val="28"/>
+          <w:szCs w:val="28"/>
+        </w:rPr>
+        <w:t xml:space="preserve"> </w:t>
+      </w:r>
+    </w:p>
+    <w:p>
+      <w:pPr>
+        <w:pStyle w:val="a3"/>
+        <w:spacing w:before="10"/>
+        <w:rPr>
+          <w:sz w:val="28"/>
+          <w:szCs w:val="28"/>
+        </w:rPr>
+      </w:pPr>
+    </w:p>
+    <w:p>
+      <w:pPr>
+        <w:pStyle w:val="a3"/>
+        <w:spacing w:before="10"/>
+        <w:rPr>
+          <w:sz w:val="28"/>
+          <w:szCs w:val="28"/>
+        </w:rPr>
       </w:pPr>
     </w:p>
     <w:p>
@@ -3173,16 +3483,20 @@
         <w:rPr>
           <w:b/>
           <w:bCs/>
-        </w:rPr>
-      </w:pPr>
-    </w:p>
-    <w:p>
-      <w:pPr>
-        <w:pStyle w:val="a3"/>
-        <w:spacing w:before="10"/>
-        <w:rPr>
-          <w:i w:val="0"/>
-          <w:iCs w:val="0"/>
+          <w:sz w:val="28"/>
+          <w:szCs w:val="28"/>
+        </w:rPr>
+      </w:pPr>
+    </w:p>
+    <w:p>
+      <w:pPr>
+        <w:pStyle w:val="a3"/>
+        <w:spacing w:before="10"/>
+        <w:rPr>
+          <w:i w:val="0"/>
+          <w:iCs w:val="0"/>
+          <w:sz w:val="28"/>
+          <w:szCs w:val="28"/>
         </w:rPr>
       </w:pPr>
       <w:r>
@@ -3191,6 +3505,8 @@
           <w:bCs/>
           <w:i w:val="0"/>
           <w:iCs w:val="0"/>
+          <w:sz w:val="28"/>
+          <w:szCs w:val="28"/>
         </w:rPr>
         <w:t>Degree</w:t>
       </w:r>
@@ -3198,6 +3514,8 @@
         <w:rPr>
           <w:i w:val="0"/>
           <w:iCs w:val="0"/>
+          <w:sz w:val="28"/>
+          <w:szCs w:val="28"/>
         </w:rPr>
         <w:t xml:space="preserve"> – quantity links of node.</w:t>
       </w:r>
@@ -3205,6 +3523,8 @@
         <w:rPr>
           <w:i w:val="0"/>
           <w:iCs w:val="0"/>
+          <w:sz w:val="28"/>
+          <w:szCs w:val="28"/>
         </w:rPr>
         <w:t xml:space="preserve"> We see a power law degree distribution of a network. We can see that some authors are hubs: with degrees in hundreds. Such degree distribution is said to have a long tail.</w:t>
       </w:r>
@@ -3216,12 +3536,16 @@
         <w:rPr>
           <w:i w:val="0"/>
           <w:iCs w:val="0"/>
-        </w:rPr>
-      </w:pPr>
-      <w:r>
-        <w:rPr>
-          <w:i w:val="0"/>
-          <w:iCs w:val="0"/>
+          <w:sz w:val="28"/>
+          <w:szCs w:val="28"/>
+        </w:rPr>
+      </w:pPr>
+      <w:r>
+        <w:rPr>
+          <w:i w:val="0"/>
+          <w:iCs w:val="0"/>
+          <w:sz w:val="28"/>
+          <w:szCs w:val="28"/>
         </w:rPr>
         <w:t xml:space="preserve">Average Degree is 5.527. It is means that each author has in average 5 collaborations with other authors.  </w:t>
       </w:r>
@@ -3230,29 +3554,52 @@
       <w:pPr>
         <w:pStyle w:val="a3"/>
         <w:spacing w:before="10"/>
-      </w:pPr>
-      <w:r>
+        <w:rPr>
+          <w:sz w:val="28"/>
+          <w:szCs w:val="28"/>
+        </w:rPr>
+      </w:pPr>
+      <w:r>
+        <w:rPr>
+          <w:sz w:val="28"/>
+          <w:szCs w:val="28"/>
+        </w:rPr>
         <w:t xml:space="preserve">  </w:t>
       </w:r>
       <w:r>
-        <w:t xml:space="preserve"> </w:t>
-      </w:r>
-    </w:p>
-    <w:p>
-      <w:pPr>
-        <w:pStyle w:val="a3"/>
-        <w:spacing w:before="10"/>
-      </w:pPr>
-    </w:p>
-    <w:p>
-      <w:pPr>
-        <w:pStyle w:val="a3"/>
-        <w:spacing w:before="10"/>
+        <w:rPr>
+          <w:sz w:val="28"/>
+          <w:szCs w:val="28"/>
+        </w:rPr>
+        <w:t xml:space="preserve"> </w:t>
+      </w:r>
+    </w:p>
+    <w:p>
+      <w:pPr>
+        <w:pStyle w:val="a3"/>
+        <w:spacing w:before="10"/>
+        <w:rPr>
+          <w:sz w:val="28"/>
+          <w:szCs w:val="28"/>
+        </w:rPr>
+      </w:pPr>
+    </w:p>
+    <w:p>
+      <w:pPr>
+        <w:pStyle w:val="a3"/>
+        <w:spacing w:before="10"/>
+        <w:rPr>
+          <w:sz w:val="28"/>
+          <w:szCs w:val="28"/>
+        </w:rPr>
       </w:pPr>
       <w:r>
         <w:rPr>
           <w:noProof/>
-        </w:rPr>
+          <w:sz w:val="28"/>
+          <w:szCs w:val="28"/>
+        </w:rPr>
+        <w:lastRenderedPageBreak/>
         <w:drawing>
           <wp:inline distT="0" distB="0" distL="0" distR="0" wp14:anchorId="55668158" wp14:editId="6B4C9AEA">
             <wp:extent cx="5713095" cy="3813810"/>
@@ -3307,39 +3654,59 @@
       <w:pPr>
         <w:pStyle w:val="a3"/>
         <w:spacing w:before="10"/>
-      </w:pPr>
-    </w:p>
-    <w:p>
-      <w:pPr>
-        <w:pStyle w:val="a3"/>
-        <w:spacing w:before="10"/>
-      </w:pPr>
-    </w:p>
-    <w:p>
-      <w:pPr>
-        <w:pStyle w:val="a3"/>
-        <w:spacing w:before="10"/>
-      </w:pPr>
-    </w:p>
-    <w:p>
-      <w:pPr>
-        <w:pStyle w:val="a3"/>
-        <w:spacing w:before="10"/>
-      </w:pPr>
-    </w:p>
-    <w:p>
-      <w:pPr>
-        <w:pStyle w:val="a3"/>
-        <w:spacing w:before="10"/>
-        <w:rPr>
-          <w:i w:val="0"/>
-          <w:iCs w:val="0"/>
-        </w:rPr>
-      </w:pPr>
-      <w:r>
-        <w:rPr>
-          <w:i w:val="0"/>
-          <w:iCs w:val="0"/>
+        <w:rPr>
+          <w:sz w:val="28"/>
+          <w:szCs w:val="28"/>
+        </w:rPr>
+      </w:pPr>
+    </w:p>
+    <w:p>
+      <w:pPr>
+        <w:pStyle w:val="a3"/>
+        <w:spacing w:before="10"/>
+        <w:rPr>
+          <w:sz w:val="28"/>
+          <w:szCs w:val="28"/>
+        </w:rPr>
+      </w:pPr>
+    </w:p>
+    <w:p>
+      <w:pPr>
+        <w:pStyle w:val="a3"/>
+        <w:spacing w:before="10"/>
+        <w:rPr>
+          <w:sz w:val="28"/>
+          <w:szCs w:val="28"/>
+        </w:rPr>
+      </w:pPr>
+    </w:p>
+    <w:p>
+      <w:pPr>
+        <w:pStyle w:val="a3"/>
+        <w:spacing w:before="10"/>
+        <w:rPr>
+          <w:sz w:val="28"/>
+          <w:szCs w:val="28"/>
+        </w:rPr>
+      </w:pPr>
+    </w:p>
+    <w:p>
+      <w:pPr>
+        <w:pStyle w:val="a3"/>
+        <w:spacing w:before="10"/>
+        <w:rPr>
+          <w:i w:val="0"/>
+          <w:iCs w:val="0"/>
+          <w:sz w:val="28"/>
+          <w:szCs w:val="28"/>
+        </w:rPr>
+      </w:pPr>
+      <w:r>
+        <w:rPr>
+          <w:i w:val="0"/>
+          <w:iCs w:val="0"/>
+          <w:sz w:val="28"/>
+          <w:szCs w:val="28"/>
         </w:rPr>
         <w:t xml:space="preserve">Comparing </w:t>
       </w:r>
@@ -3347,6 +3714,8 @@
         <w:rPr>
           <w:i w:val="0"/>
           <w:iCs w:val="0"/>
+          <w:sz w:val="28"/>
+          <w:szCs w:val="28"/>
         </w:rPr>
         <w:t>Indegree and Outdegree distribution shows the same results. It is conformed with theoretical concepts because our graph is undirected</w:t>
       </w:r>
@@ -3355,16 +3724,26 @@
       <w:pPr>
         <w:pStyle w:val="a3"/>
         <w:spacing w:before="10"/>
-      </w:pPr>
-    </w:p>
-    <w:p>
-      <w:pPr>
-        <w:pStyle w:val="a3"/>
-        <w:spacing w:before="10"/>
+        <w:rPr>
+          <w:sz w:val="28"/>
+          <w:szCs w:val="28"/>
+        </w:rPr>
+      </w:pPr>
+    </w:p>
+    <w:p>
+      <w:pPr>
+        <w:pStyle w:val="a3"/>
+        <w:spacing w:before="10"/>
+        <w:rPr>
+          <w:sz w:val="28"/>
+          <w:szCs w:val="28"/>
+        </w:rPr>
       </w:pPr>
       <w:r>
         <w:rPr>
           <w:noProof/>
+          <w:sz w:val="28"/>
+          <w:szCs w:val="28"/>
         </w:rPr>
         <w:drawing>
           <wp:inline distT="0" distB="0" distL="0" distR="0" wp14:anchorId="05965B0D" wp14:editId="70CE6A50">
@@ -3416,12 +3795,19 @@
         </w:drawing>
       </w:r>
       <w:r>
+        <w:rPr>
+          <w:sz w:val="28"/>
+          <w:szCs w:val="28"/>
+        </w:rPr>
         <w:t xml:space="preserve"> </w:t>
       </w:r>
       <w:r>
         <w:rPr>
           <w:noProof/>
-        </w:rPr>
+          <w:sz w:val="28"/>
+          <w:szCs w:val="28"/>
+        </w:rPr>
+        <w:lastRenderedPageBreak/>
         <w:drawing>
           <wp:inline distT="0" distB="0" distL="0" distR="0" wp14:anchorId="7D590511" wp14:editId="7D3D384F">
             <wp:extent cx="5713095" cy="3813810"/>
@@ -3477,52 +3863,8 @@
         <w:pStyle w:val="a3"/>
         <w:spacing w:before="10"/>
         <w:rPr>
-          <w:sz w:val="20"/>
-        </w:rPr>
-      </w:pPr>
-    </w:p>
-    <w:p>
-      <w:pPr>
-        <w:pStyle w:val="a3"/>
-        <w:spacing w:before="10"/>
-        <w:rPr>
-          <w:sz w:val="20"/>
-        </w:rPr>
-      </w:pPr>
-    </w:p>
-    <w:p>
-      <w:pPr>
-        <w:pStyle w:val="a3"/>
-        <w:spacing w:before="10"/>
-        <w:rPr>
-          <w:sz w:val="20"/>
-        </w:rPr>
-      </w:pPr>
-    </w:p>
-    <w:p>
-      <w:pPr>
-        <w:pStyle w:val="a3"/>
-        <w:spacing w:before="10"/>
-        <w:rPr>
-          <w:sz w:val="20"/>
-        </w:rPr>
-      </w:pPr>
-    </w:p>
-    <w:p>
-      <w:pPr>
-        <w:pStyle w:val="a3"/>
-        <w:spacing w:before="10"/>
-        <w:rPr>
-          <w:sz w:val="20"/>
-        </w:rPr>
-      </w:pPr>
-    </w:p>
-    <w:p>
-      <w:pPr>
-        <w:pStyle w:val="a3"/>
-        <w:spacing w:before="10"/>
-        <w:rPr>
-          <w:sz w:val="20"/>
+          <w:sz w:val="28"/>
+          <w:szCs w:val="28"/>
         </w:rPr>
       </w:pPr>
     </w:p>
@@ -3532,9 +3874,33 @@
         <w:spacing w:before="1"/>
         <w:ind w:right="227"/>
         <w:rPr>
-          <w:sz w:val="20"/>
-        </w:rPr>
-      </w:pPr>
+          <w:sz w:val="28"/>
+          <w:szCs w:val="28"/>
+        </w:rPr>
+      </w:pPr>
+      <w:r>
+        <w:rPr>
+          <w:sz w:val="28"/>
+          <w:szCs w:val="28"/>
+        </w:rPr>
+        <w:t xml:space="preserve">There are several methods to define </w:t>
+      </w:r>
+      <w:r>
+        <w:rPr>
+          <w:b/>
+          <w:bCs/>
+          <w:sz w:val="28"/>
+          <w:szCs w:val="28"/>
+        </w:rPr>
+        <w:t>node importance</w:t>
+      </w:r>
+      <w:r>
+        <w:rPr>
+          <w:sz w:val="28"/>
+          <w:szCs w:val="28"/>
+        </w:rPr>
+        <w:t>:</w:t>
+      </w:r>
     </w:p>
     <w:p>
       <w:pPr>
@@ -3542,7 +3908,8 @@
         <w:spacing w:before="1"/>
         <w:ind w:right="227"/>
         <w:rPr>
-          <w:sz w:val="20"/>
+          <w:sz w:val="28"/>
+          <w:szCs w:val="28"/>
         </w:rPr>
       </w:pPr>
     </w:p>
@@ -3552,97 +3919,74 @@
         <w:spacing w:before="1"/>
         <w:ind w:right="227"/>
         <w:rPr>
-          <w:sz w:val="20"/>
-        </w:rPr>
-      </w:pPr>
+          <w:i w:val="0"/>
+          <w:iCs w:val="0"/>
+          <w:sz w:val="28"/>
+          <w:szCs w:val="28"/>
+        </w:rPr>
+      </w:pPr>
+      <w:r>
+        <w:rPr>
+          <w:b/>
+          <w:bCs/>
+          <w:i w:val="0"/>
+          <w:iCs w:val="0"/>
+          <w:sz w:val="28"/>
+          <w:szCs w:val="28"/>
+        </w:rPr>
+        <w:t>Closeness centrality</w:t>
+      </w:r>
+      <w:r>
+        <w:rPr>
+          <w:i w:val="0"/>
+          <w:iCs w:val="0"/>
+          <w:sz w:val="28"/>
+          <w:szCs w:val="28"/>
+        </w:rPr>
+        <w:t xml:space="preserve"> – </w:t>
+      </w:r>
+      <w:r>
+        <w:rPr>
+          <w:i w:val="0"/>
+          <w:iCs w:val="0"/>
+          <w:sz w:val="28"/>
+          <w:szCs w:val="28"/>
+        </w:rPr>
+        <w:t>of a node is a measure of centrality in a network</w:t>
+      </w:r>
+      <w:r>
+        <w:rPr>
+          <w:i w:val="0"/>
+          <w:iCs w:val="0"/>
+          <w:sz w:val="28"/>
+          <w:szCs w:val="28"/>
+        </w:rPr>
+        <w:t>. The main idea is than node is closer to center than node is more important</w:t>
+      </w:r>
     </w:p>
     <w:p>
       <w:pPr>
         <w:pStyle w:val="a3"/>
         <w:spacing w:before="1"/>
         <w:ind w:right="227"/>
-      </w:pPr>
-      <w:r>
-        <w:t xml:space="preserve">There are several methods to define </w:t>
-      </w:r>
-      <w:r>
-        <w:rPr>
-          <w:b/>
-          <w:bCs/>
-        </w:rPr>
-        <w:t>node importance</w:t>
-      </w:r>
-      <w:r>
-        <w:t>:</w:t>
-      </w:r>
+        <w:rPr>
+          <w:i w:val="0"/>
+          <w:iCs w:val="0"/>
+          <w:sz w:val="28"/>
+          <w:szCs w:val="28"/>
+        </w:rPr>
+      </w:pPr>
     </w:p>
     <w:p>
       <w:pPr>
         <w:pStyle w:val="a3"/>
         <w:spacing w:before="1"/>
         <w:ind w:right="227"/>
-      </w:pPr>
-    </w:p>
-    <w:p>
-      <w:pPr>
-        <w:pStyle w:val="a3"/>
-        <w:spacing w:before="1"/>
-        <w:ind w:right="227"/>
-        <w:rPr>
-          <w:i w:val="0"/>
-          <w:iCs w:val="0"/>
-        </w:rPr>
-      </w:pPr>
-      <w:r>
-        <w:rPr>
-          <w:b/>
-          <w:bCs/>
-          <w:i w:val="0"/>
-          <w:iCs w:val="0"/>
-        </w:rPr>
-        <w:t>Closeness centrality</w:t>
-      </w:r>
-      <w:r>
-        <w:rPr>
-          <w:i w:val="0"/>
-          <w:iCs w:val="0"/>
-        </w:rPr>
-        <w:t xml:space="preserve"> – </w:t>
-      </w:r>
-      <w:r>
-        <w:rPr>
-          <w:i w:val="0"/>
-          <w:iCs w:val="0"/>
-        </w:rPr>
-        <w:t>of a node is a measure of centrality in a network</w:t>
-      </w:r>
-      <w:r>
-        <w:rPr>
-          <w:i w:val="0"/>
-          <w:iCs w:val="0"/>
-        </w:rPr>
-        <w:t>. The main idea is than node is closer to center than node is more important</w:t>
-      </w:r>
-    </w:p>
-    <w:p>
-      <w:pPr>
-        <w:pStyle w:val="a3"/>
-        <w:spacing w:before="1"/>
-        <w:ind w:right="227"/>
-        <w:rPr>
-          <w:i w:val="0"/>
-          <w:iCs w:val="0"/>
-        </w:rPr>
-      </w:pPr>
-    </w:p>
-    <w:p>
-      <w:pPr>
-        <w:pStyle w:val="a3"/>
-        <w:spacing w:before="1"/>
-        <w:ind w:right="227"/>
-        <w:rPr>
-          <w:i w:val="0"/>
-          <w:iCs w:val="0"/>
+        <w:rPr>
+          <w:i w:val="0"/>
+          <w:iCs w:val="0"/>
+          <w:sz w:val="28"/>
+          <w:szCs w:val="28"/>
         </w:rPr>
       </w:pPr>
       <w:r>
@@ -3650,6 +3994,8 @@
           <w:i w:val="0"/>
           <w:iCs w:val="0"/>
           <w:noProof/>
+          <w:sz w:val="28"/>
+          <w:szCs w:val="28"/>
         </w:rPr>
         <w:drawing>
           <wp:inline distT="0" distB="0" distL="0" distR="0" wp14:anchorId="2DCC54A7" wp14:editId="0B4A7048">
@@ -3709,6 +4055,8 @@
         <w:rPr>
           <w:i w:val="0"/>
           <w:iCs w:val="0"/>
+          <w:sz w:val="28"/>
+          <w:szCs w:val="28"/>
         </w:rPr>
       </w:pPr>
     </w:p>
@@ -3718,40 +4066,14 @@
         <w:spacing w:before="1"/>
         <w:ind w:right="227"/>
         <w:rPr>
-          <w:i w:val="0"/>
-          <w:iCs w:val="0"/>
-        </w:rPr>
-      </w:pPr>
-      <w:r>
-        <w:rPr>
           <w:b/>
           <w:bCs/>
           <w:i w:val="0"/>
           <w:iCs w:val="0"/>
-        </w:rPr>
-        <w:t>Betweenness centrality</w:t>
-      </w:r>
-      <w:r>
-        <w:rPr>
-          <w:i w:val="0"/>
-          <w:iCs w:val="0"/>
-        </w:rPr>
-        <w:t xml:space="preserve"> - </w:t>
-      </w:r>
-      <w:r>
-        <w:rPr>
-          <w:i w:val="0"/>
-          <w:iCs w:val="0"/>
-        </w:rPr>
-        <w:t>for each vertex is the number of these shortest paths that pass through the vertex</w:t>
-      </w:r>
-      <w:r>
-        <w:rPr>
-          <w:i w:val="0"/>
-          <w:iCs w:val="0"/>
-        </w:rPr>
-        <w:t>.</w:t>
-      </w:r>
+          <w:sz w:val="28"/>
+          <w:szCs w:val="28"/>
+        </w:rPr>
+      </w:pPr>
     </w:p>
     <w:p>
       <w:pPr>
@@ -3759,23 +4081,91 @@
         <w:spacing w:before="1"/>
         <w:ind w:right="227"/>
         <w:rPr>
-          <w:i w:val="0"/>
-          <w:iCs w:val="0"/>
-        </w:rPr>
-      </w:pPr>
-      <w:r>
+          <w:b/>
+          <w:bCs/>
+          <w:i w:val="0"/>
+          <w:iCs w:val="0"/>
+          <w:sz w:val="28"/>
+          <w:szCs w:val="28"/>
+        </w:rPr>
+      </w:pPr>
+    </w:p>
+    <w:p>
+      <w:pPr>
+        <w:pStyle w:val="a3"/>
+        <w:spacing w:before="1"/>
+        <w:ind w:right="227"/>
+        <w:rPr>
+          <w:i w:val="0"/>
+          <w:iCs w:val="0"/>
+          <w:sz w:val="28"/>
+          <w:szCs w:val="28"/>
+        </w:rPr>
+      </w:pPr>
+      <w:r>
+        <w:rPr>
+          <w:b/>
+          <w:bCs/>
+          <w:i w:val="0"/>
+          <w:iCs w:val="0"/>
+          <w:sz w:val="28"/>
+          <w:szCs w:val="28"/>
+        </w:rPr>
+        <w:lastRenderedPageBreak/>
+        <w:t>Betweenness centrality</w:t>
+      </w:r>
+      <w:r>
+        <w:rPr>
+          <w:i w:val="0"/>
+          <w:iCs w:val="0"/>
+          <w:sz w:val="28"/>
+          <w:szCs w:val="28"/>
+        </w:rPr>
+        <w:t xml:space="preserve"> - </w:t>
+      </w:r>
+      <w:r>
+        <w:rPr>
+          <w:i w:val="0"/>
+          <w:iCs w:val="0"/>
+          <w:sz w:val="28"/>
+          <w:szCs w:val="28"/>
+        </w:rPr>
+        <w:t>for each vertex is the number of these shortest paths that pass through the vertex</w:t>
+      </w:r>
+      <w:r>
+        <w:rPr>
+          <w:i w:val="0"/>
+          <w:iCs w:val="0"/>
+          <w:sz w:val="28"/>
+          <w:szCs w:val="28"/>
+        </w:rPr>
+        <w:t>.</w:t>
+      </w:r>
+    </w:p>
+    <w:p>
+      <w:pPr>
+        <w:pStyle w:val="a3"/>
+        <w:spacing w:before="1"/>
+        <w:ind w:right="227"/>
         <w:rPr>
           <w:color w:val="000000"/>
-          <w:sz w:val="27"/>
-          <w:szCs w:val="27"/>
+          <w:sz w:val="28"/>
+          <w:szCs w:val="28"/>
+        </w:rPr>
+      </w:pPr>
+      <w:r>
+        <w:rPr>
+          <w:color w:val="000000"/>
+          <w:sz w:val="28"/>
+          <w:szCs w:val="28"/>
         </w:rPr>
         <w:t>Diameter: 17</w:t>
       </w:r>
       <w:r>
         <w:rPr>
           <w:color w:val="000000"/>
-          <w:sz w:val="27"/>
-          <w:szCs w:val="27"/>
+          <w:sz w:val="28"/>
+          <w:szCs w:val="28"/>
         </w:rPr>
         <w:br/>
         <w:t>Average Path length: 6.048665544579825</w:t>
@@ -3787,8 +4177,35 @@
         <w:spacing w:before="1"/>
         <w:ind w:right="227"/>
         <w:rPr>
-          <w:i w:val="0"/>
-          <w:iCs w:val="0"/>
+          <w:color w:val="000000"/>
+          <w:sz w:val="28"/>
+          <w:szCs w:val="28"/>
+        </w:rPr>
+      </w:pPr>
+    </w:p>
+    <w:p>
+      <w:pPr>
+        <w:pStyle w:val="a3"/>
+        <w:spacing w:before="1"/>
+        <w:ind w:right="227"/>
+        <w:rPr>
+          <w:i w:val="0"/>
+          <w:iCs w:val="0"/>
+          <w:sz w:val="28"/>
+          <w:szCs w:val="28"/>
+        </w:rPr>
+      </w:pPr>
+    </w:p>
+    <w:p>
+      <w:pPr>
+        <w:pStyle w:val="a3"/>
+        <w:spacing w:before="1"/>
+        <w:ind w:right="227"/>
+        <w:rPr>
+          <w:i w:val="0"/>
+          <w:iCs w:val="0"/>
+          <w:sz w:val="28"/>
+          <w:szCs w:val="28"/>
         </w:rPr>
       </w:pPr>
       <w:r>
@@ -3796,11 +4213,13 @@
           <w:i w:val="0"/>
           <w:iCs w:val="0"/>
           <w:noProof/>
+          <w:sz w:val="28"/>
+          <w:szCs w:val="28"/>
         </w:rPr>
         <w:drawing>
-          <wp:inline distT="0" distB="0" distL="0" distR="0" wp14:anchorId="535FE7D0" wp14:editId="3A5DA526">
-            <wp:extent cx="5642344" cy="3402206"/>
-            <wp:effectExtent l="0" t="0" r="0" b="0"/>
+          <wp:inline distT="0" distB="0" distL="0" distR="0" wp14:anchorId="535FE7D0" wp14:editId="72A197BA">
+            <wp:extent cx="5995363" cy="3615069"/>
+            <wp:effectExtent l="0" t="0" r="5715" b="4445"/>
             <wp:docPr id="9" name="Рисунок 9"/>
             <wp:cNvGraphicFramePr>
               <a:graphicFrameLocks xmlns:a="http://schemas.openxmlformats.org/drawingml/2006/main" noChangeAspect="1"/>
@@ -3830,7 +4249,7 @@
                   <pic:spPr bwMode="auto">
                     <a:xfrm>
                       <a:off x="0" y="0"/>
-                      <a:ext cx="5661341" cy="3413661"/>
+                      <a:ext cx="6018043" cy="3628745"/>
                     </a:xfrm>
                     <a:prstGeom prst="rect">
                       <a:avLst/>
@@ -3852,8 +4271,16 @@
         <w:pStyle w:val="a3"/>
         <w:spacing w:before="1"/>
         <w:ind w:right="227"/>
-      </w:pPr>
-      <w:r>
+        <w:rPr>
+          <w:sz w:val="28"/>
+          <w:szCs w:val="28"/>
+        </w:rPr>
+      </w:pPr>
+      <w:r>
+        <w:rPr>
+          <w:sz w:val="28"/>
+          <w:szCs w:val="28"/>
+        </w:rPr>
         <w:t xml:space="preserve"> </w:t>
       </w:r>
     </w:p>
@@ -3863,7 +4290,8 @@
         <w:spacing w:before="1"/>
         <w:ind w:right="227"/>
         <w:rPr>
-          <w:sz w:val="20"/>
+          <w:sz w:val="28"/>
+          <w:szCs w:val="28"/>
           <w:lang w:val="ru-RU"/>
         </w:rPr>
       </w:pPr>
@@ -3874,7 +4302,8 @@
         <w:spacing w:before="1"/>
         <w:ind w:right="227"/>
         <w:rPr>
-          <w:sz w:val="20"/>
+          <w:sz w:val="28"/>
+          <w:szCs w:val="28"/>
           <w:lang w:val="ru-RU"/>
         </w:rPr>
       </w:pPr>
@@ -3885,12 +4314,6 @@
         <w:spacing w:before="1"/>
         <w:ind w:right="227"/>
         <w:rPr>
-          <w:sz w:val="28"/>
-          <w:szCs w:val="28"/>
-        </w:rPr>
-      </w:pPr>
-      <w:r>
-        <w:rPr>
           <w:b/>
           <w:bCs/>
           <w:i w:val="0"/>
@@ -3898,65 +4321,7 @@
           <w:sz w:val="28"/>
           <w:szCs w:val="28"/>
         </w:rPr>
-        <w:t>Modularity</w:t>
-      </w:r>
-      <w:r>
-        <w:rPr>
-          <w:sz w:val="28"/>
-          <w:szCs w:val="28"/>
-        </w:rPr>
-        <w:t xml:space="preserve"> </w:t>
-      </w:r>
-      <w:r>
-        <w:rPr>
-          <w:sz w:val="28"/>
-          <w:szCs w:val="28"/>
-        </w:rPr>
-        <w:t>–</w:t>
-      </w:r>
-      <w:r>
-        <w:rPr>
-          <w:sz w:val="28"/>
-          <w:szCs w:val="28"/>
-        </w:rPr>
-        <w:t xml:space="preserve"> </w:t>
-      </w:r>
-      <w:r>
-        <w:rPr>
-          <w:i w:val="0"/>
-          <w:iCs w:val="0"/>
-          <w:sz w:val="28"/>
-          <w:szCs w:val="28"/>
-        </w:rPr>
-        <w:t>shows how much on the given distribution density of the links between group bigger than density between groups. W</w:t>
-      </w:r>
-      <w:r>
-        <w:rPr>
-          <w:i w:val="0"/>
-          <w:iCs w:val="0"/>
-          <w:sz w:val="28"/>
-          <w:szCs w:val="28"/>
-        </w:rPr>
-        <w:t xml:space="preserve">ith that metric the graph </w:t>
-      </w:r>
-      <w:r>
-        <w:rPr>
-          <w:i w:val="0"/>
-          <w:iCs w:val="0"/>
-          <w:sz w:val="28"/>
-          <w:szCs w:val="28"/>
-        </w:rPr>
-        <w:t>divides</w:t>
-      </w:r>
-      <w:r>
-        <w:rPr>
-          <w:i w:val="0"/>
-          <w:iCs w:val="0"/>
-          <w:sz w:val="28"/>
-          <w:szCs w:val="28"/>
-        </w:rPr>
-        <w:t xml:space="preserve"> on clusters</w:t>
-      </w:r>
+      </w:pPr>
     </w:p>
     <w:p>
       <w:pPr>
@@ -3964,9 +4329,12 @@
         <w:spacing w:before="1"/>
         <w:ind w:right="227"/>
         <w:rPr>
-          <w:sz w:val="28"/>
-          <w:szCs w:val="28"/>
-          <w:lang w:val="ru-RU"/>
+          <w:b/>
+          <w:bCs/>
+          <w:i w:val="0"/>
+          <w:iCs w:val="0"/>
+          <w:sz w:val="28"/>
+          <w:szCs w:val="28"/>
         </w:rPr>
       </w:pPr>
     </w:p>
@@ -3976,6 +4344,367 @@
         <w:spacing w:before="1"/>
         <w:ind w:right="227"/>
         <w:rPr>
+          <w:b/>
+          <w:bCs/>
+          <w:i w:val="0"/>
+          <w:iCs w:val="0"/>
+          <w:sz w:val="28"/>
+          <w:szCs w:val="28"/>
+        </w:rPr>
+      </w:pPr>
+    </w:p>
+    <w:p>
+      <w:pPr>
+        <w:pStyle w:val="a3"/>
+        <w:spacing w:before="1"/>
+        <w:ind w:right="227"/>
+        <w:rPr>
+          <w:b/>
+          <w:bCs/>
+          <w:i w:val="0"/>
+          <w:iCs w:val="0"/>
+          <w:sz w:val="28"/>
+          <w:szCs w:val="28"/>
+        </w:rPr>
+      </w:pPr>
+    </w:p>
+    <w:p>
+      <w:pPr>
+        <w:pStyle w:val="a3"/>
+        <w:spacing w:before="1"/>
+        <w:ind w:right="227"/>
+        <w:rPr>
+          <w:b/>
+          <w:bCs/>
+          <w:i w:val="0"/>
+          <w:iCs w:val="0"/>
+          <w:sz w:val="28"/>
+          <w:szCs w:val="28"/>
+        </w:rPr>
+      </w:pPr>
+    </w:p>
+    <w:p>
+      <w:pPr>
+        <w:pStyle w:val="a3"/>
+        <w:spacing w:before="1"/>
+        <w:ind w:right="227"/>
+        <w:rPr>
+          <w:b/>
+          <w:bCs/>
+          <w:i w:val="0"/>
+          <w:iCs w:val="0"/>
+          <w:sz w:val="28"/>
+          <w:szCs w:val="28"/>
+        </w:rPr>
+      </w:pPr>
+    </w:p>
+    <w:p>
+      <w:pPr>
+        <w:pStyle w:val="a3"/>
+        <w:spacing w:before="1"/>
+        <w:ind w:right="227"/>
+        <w:rPr>
+          <w:b/>
+          <w:bCs/>
+          <w:i w:val="0"/>
+          <w:iCs w:val="0"/>
+          <w:sz w:val="28"/>
+          <w:szCs w:val="28"/>
+        </w:rPr>
+      </w:pPr>
+    </w:p>
+    <w:p>
+      <w:pPr>
+        <w:pStyle w:val="a3"/>
+        <w:spacing w:before="1"/>
+        <w:ind w:right="227"/>
+        <w:rPr>
+          <w:b/>
+          <w:bCs/>
+          <w:i w:val="0"/>
+          <w:iCs w:val="0"/>
+          <w:sz w:val="28"/>
+          <w:szCs w:val="28"/>
+        </w:rPr>
+      </w:pPr>
+    </w:p>
+    <w:p>
+      <w:pPr>
+        <w:pStyle w:val="a3"/>
+        <w:spacing w:before="1"/>
+        <w:ind w:right="227"/>
+        <w:rPr>
+          <w:b/>
+          <w:bCs/>
+          <w:i w:val="0"/>
+          <w:iCs w:val="0"/>
+          <w:sz w:val="28"/>
+          <w:szCs w:val="28"/>
+        </w:rPr>
+      </w:pPr>
+    </w:p>
+    <w:p>
+      <w:pPr>
+        <w:pStyle w:val="a3"/>
+        <w:spacing w:before="1"/>
+        <w:ind w:right="227"/>
+        <w:rPr>
+          <w:b/>
+          <w:bCs/>
+          <w:i w:val="0"/>
+          <w:iCs w:val="0"/>
+          <w:sz w:val="28"/>
+          <w:szCs w:val="28"/>
+        </w:rPr>
+      </w:pPr>
+    </w:p>
+    <w:p>
+      <w:pPr>
+        <w:pStyle w:val="a3"/>
+        <w:spacing w:before="1"/>
+        <w:ind w:right="227"/>
+        <w:rPr>
+          <w:b/>
+          <w:bCs/>
+          <w:i w:val="0"/>
+          <w:iCs w:val="0"/>
+          <w:sz w:val="28"/>
+          <w:szCs w:val="28"/>
+        </w:rPr>
+      </w:pPr>
+    </w:p>
+    <w:p>
+      <w:pPr>
+        <w:pStyle w:val="a3"/>
+        <w:spacing w:before="1"/>
+        <w:ind w:right="227"/>
+        <w:rPr>
+          <w:b/>
+          <w:bCs/>
+          <w:i w:val="0"/>
+          <w:iCs w:val="0"/>
+          <w:sz w:val="28"/>
+          <w:szCs w:val="28"/>
+        </w:rPr>
+      </w:pPr>
+    </w:p>
+    <w:p>
+      <w:pPr>
+        <w:pStyle w:val="a3"/>
+        <w:spacing w:before="1"/>
+        <w:ind w:right="227"/>
+        <w:rPr>
+          <w:b/>
+          <w:bCs/>
+          <w:i w:val="0"/>
+          <w:iCs w:val="0"/>
+          <w:sz w:val="28"/>
+          <w:szCs w:val="28"/>
+        </w:rPr>
+      </w:pPr>
+    </w:p>
+    <w:p>
+      <w:pPr>
+        <w:pStyle w:val="a3"/>
+        <w:spacing w:before="1"/>
+        <w:ind w:right="227"/>
+        <w:rPr>
+          <w:b/>
+          <w:bCs/>
+          <w:i w:val="0"/>
+          <w:iCs w:val="0"/>
+          <w:sz w:val="28"/>
+          <w:szCs w:val="28"/>
+        </w:rPr>
+      </w:pPr>
+    </w:p>
+    <w:p>
+      <w:pPr>
+        <w:pStyle w:val="a3"/>
+        <w:spacing w:before="1"/>
+        <w:ind w:right="227"/>
+        <w:rPr>
+          <w:b/>
+          <w:bCs/>
+          <w:i w:val="0"/>
+          <w:iCs w:val="0"/>
+          <w:sz w:val="28"/>
+          <w:szCs w:val="28"/>
+        </w:rPr>
+      </w:pPr>
+    </w:p>
+    <w:p>
+      <w:pPr>
+        <w:pStyle w:val="a3"/>
+        <w:spacing w:before="1"/>
+        <w:ind w:right="227"/>
+        <w:rPr>
+          <w:b/>
+          <w:bCs/>
+          <w:i w:val="0"/>
+          <w:iCs w:val="0"/>
+          <w:sz w:val="28"/>
+          <w:szCs w:val="28"/>
+        </w:rPr>
+      </w:pPr>
+    </w:p>
+    <w:p>
+      <w:pPr>
+        <w:pStyle w:val="a3"/>
+        <w:spacing w:before="1"/>
+        <w:ind w:right="227"/>
+        <w:rPr>
+          <w:b/>
+          <w:bCs/>
+          <w:i w:val="0"/>
+          <w:iCs w:val="0"/>
+          <w:sz w:val="28"/>
+          <w:szCs w:val="28"/>
+        </w:rPr>
+      </w:pPr>
+    </w:p>
+    <w:p>
+      <w:pPr>
+        <w:pStyle w:val="a3"/>
+        <w:spacing w:before="1"/>
+        <w:ind w:right="227"/>
+        <w:rPr>
+          <w:b/>
+          <w:bCs/>
+          <w:i w:val="0"/>
+          <w:iCs w:val="0"/>
+          <w:sz w:val="28"/>
+          <w:szCs w:val="28"/>
+        </w:rPr>
+      </w:pPr>
+    </w:p>
+    <w:p>
+      <w:pPr>
+        <w:pStyle w:val="a3"/>
+        <w:spacing w:before="1"/>
+        <w:ind w:right="227"/>
+        <w:rPr>
+          <w:b/>
+          <w:bCs/>
+          <w:i w:val="0"/>
+          <w:iCs w:val="0"/>
+          <w:sz w:val="28"/>
+          <w:szCs w:val="28"/>
+        </w:rPr>
+      </w:pPr>
+    </w:p>
+    <w:p>
+      <w:pPr>
+        <w:pStyle w:val="a3"/>
+        <w:spacing w:before="1"/>
+        <w:ind w:right="227"/>
+        <w:rPr>
+          <w:b/>
+          <w:bCs/>
+          <w:i w:val="0"/>
+          <w:iCs w:val="0"/>
+          <w:sz w:val="28"/>
+          <w:szCs w:val="28"/>
+        </w:rPr>
+      </w:pPr>
+    </w:p>
+    <w:p>
+      <w:pPr>
+        <w:pStyle w:val="a3"/>
+        <w:spacing w:before="1"/>
+        <w:ind w:right="227"/>
+        <w:rPr>
+          <w:sz w:val="28"/>
+          <w:szCs w:val="28"/>
+        </w:rPr>
+      </w:pPr>
+      <w:r>
+        <w:rPr>
+          <w:b/>
+          <w:bCs/>
+          <w:i w:val="0"/>
+          <w:iCs w:val="0"/>
+          <w:sz w:val="28"/>
+          <w:szCs w:val="28"/>
+        </w:rPr>
+        <w:lastRenderedPageBreak/>
+        <w:t>Modularity</w:t>
+      </w:r>
+      <w:r>
+        <w:rPr>
+          <w:sz w:val="28"/>
+          <w:szCs w:val="28"/>
+        </w:rPr>
+        <w:t xml:space="preserve"> </w:t>
+      </w:r>
+      <w:r>
+        <w:rPr>
+          <w:sz w:val="28"/>
+          <w:szCs w:val="28"/>
+        </w:rPr>
+        <w:t>–</w:t>
+      </w:r>
+      <w:r>
+        <w:rPr>
+          <w:sz w:val="28"/>
+          <w:szCs w:val="28"/>
+        </w:rPr>
+        <w:t xml:space="preserve"> </w:t>
+      </w:r>
+      <w:r>
+        <w:rPr>
+          <w:i w:val="0"/>
+          <w:iCs w:val="0"/>
+          <w:sz w:val="28"/>
+          <w:szCs w:val="28"/>
+        </w:rPr>
+        <w:t>shows how much on the given distribution density of the links between group bigger than density between groups. W</w:t>
+      </w:r>
+      <w:r>
+        <w:rPr>
+          <w:i w:val="0"/>
+          <w:iCs w:val="0"/>
+          <w:sz w:val="28"/>
+          <w:szCs w:val="28"/>
+        </w:rPr>
+        <w:t xml:space="preserve">ith that metric the graph </w:t>
+      </w:r>
+      <w:r>
+        <w:rPr>
+          <w:i w:val="0"/>
+          <w:iCs w:val="0"/>
+          <w:sz w:val="28"/>
+          <w:szCs w:val="28"/>
+        </w:rPr>
+        <w:t>divides</w:t>
+      </w:r>
+      <w:r>
+        <w:rPr>
+          <w:i w:val="0"/>
+          <w:iCs w:val="0"/>
+          <w:sz w:val="28"/>
+          <w:szCs w:val="28"/>
+        </w:rPr>
+        <w:t xml:space="preserve"> on clusters</w:t>
+      </w:r>
+    </w:p>
+    <w:p>
+      <w:pPr>
+        <w:pStyle w:val="a3"/>
+        <w:spacing w:before="1"/>
+        <w:ind w:right="227"/>
+        <w:rPr>
+          <w:sz w:val="28"/>
+          <w:szCs w:val="28"/>
+        </w:rPr>
+      </w:pPr>
+    </w:p>
+    <w:p>
+      <w:pPr>
+        <w:pStyle w:val="a3"/>
+        <w:spacing w:before="1"/>
+        <w:ind w:right="227"/>
+        <w:rPr>
           <w:sz w:val="28"/>
           <w:szCs w:val="28"/>
         </w:rPr>
@@ -4003,10 +4732,16 @@
         <w:pStyle w:val="a3"/>
         <w:spacing w:before="1"/>
         <w:ind w:right="227"/>
+        <w:rPr>
+          <w:sz w:val="28"/>
+          <w:szCs w:val="28"/>
+        </w:rPr>
       </w:pPr>
       <w:r>
         <w:rPr>
           <w:noProof/>
+          <w:sz w:val="28"/>
+          <w:szCs w:val="28"/>
         </w:rPr>
         <w:drawing>
           <wp:inline distT="0" distB="0" distL="0" distR="0" wp14:anchorId="3C0C19D6" wp14:editId="4B784955">
@@ -4063,6 +4798,10 @@
         <w:pStyle w:val="a3"/>
         <w:spacing w:before="1"/>
         <w:ind w:right="227"/>
+        <w:rPr>
+          <w:sz w:val="28"/>
+          <w:szCs w:val="28"/>
+        </w:rPr>
       </w:pPr>
     </w:p>
     <w:p>
@@ -4070,418 +4809,101 @@
         <w:pStyle w:val="a3"/>
         <w:spacing w:before="1"/>
         <w:ind w:right="227"/>
+        <w:rPr>
+          <w:rStyle w:val="a5"/>
+          <w:color w:val="333333"/>
+          <w:spacing w:val="3"/>
+          <w:sz w:val="28"/>
+          <w:szCs w:val="28"/>
+          <w:shd w:val="clear" w:color="auto" w:fill="FFFFFF"/>
+        </w:rPr>
+      </w:pPr>
+      <w:r>
         <w:rPr>
           <w:rStyle w:val="a5"/>
           <w:b/>
           <w:bCs/>
           <w:color w:val="333333"/>
           <w:spacing w:val="3"/>
+          <w:sz w:val="28"/>
+          <w:szCs w:val="28"/>
           <w:shd w:val="clear" w:color="auto" w:fill="FFFFFF"/>
         </w:rPr>
-      </w:pPr>
-    </w:p>
-    <w:p>
-      <w:pPr>
-        <w:pStyle w:val="a3"/>
-        <w:spacing w:before="1"/>
-        <w:ind w:right="227"/>
+        <w:t>C</w:t>
+      </w:r>
+      <w:r>
         <w:rPr>
           <w:rStyle w:val="a5"/>
           <w:b/>
           <w:bCs/>
           <w:color w:val="333333"/>
           <w:spacing w:val="3"/>
+          <w:sz w:val="28"/>
+          <w:szCs w:val="28"/>
           <w:shd w:val="clear" w:color="auto" w:fill="FFFFFF"/>
         </w:rPr>
-      </w:pPr>
-    </w:p>
-    <w:p>
-      <w:pPr>
-        <w:pStyle w:val="a3"/>
-        <w:spacing w:before="1"/>
-        <w:ind w:right="227"/>
-        <w:rPr>
-          <w:rStyle w:val="a5"/>
-          <w:b/>
-          <w:bCs/>
-          <w:color w:val="333333"/>
-          <w:spacing w:val="3"/>
-          <w:shd w:val="clear" w:color="auto" w:fill="FFFFFF"/>
-        </w:rPr>
-      </w:pPr>
-    </w:p>
-    <w:p>
-      <w:pPr>
-        <w:pStyle w:val="a3"/>
-        <w:spacing w:before="1"/>
-        <w:ind w:right="227"/>
-        <w:rPr>
-          <w:rStyle w:val="a5"/>
-          <w:b/>
-          <w:bCs/>
-          <w:color w:val="333333"/>
-          <w:spacing w:val="3"/>
-          <w:shd w:val="clear" w:color="auto" w:fill="FFFFFF"/>
-        </w:rPr>
-      </w:pPr>
-    </w:p>
-    <w:p>
-      <w:pPr>
-        <w:pStyle w:val="a3"/>
-        <w:spacing w:before="1"/>
-        <w:ind w:right="227"/>
-        <w:rPr>
-          <w:rStyle w:val="a5"/>
-          <w:b/>
-          <w:bCs/>
-          <w:color w:val="333333"/>
-          <w:spacing w:val="3"/>
-          <w:shd w:val="clear" w:color="auto" w:fill="FFFFFF"/>
-        </w:rPr>
-      </w:pPr>
-    </w:p>
-    <w:p>
-      <w:pPr>
-        <w:pStyle w:val="a3"/>
-        <w:spacing w:before="1"/>
-        <w:ind w:right="227"/>
-        <w:rPr>
-          <w:rStyle w:val="a5"/>
-          <w:b/>
-          <w:bCs/>
-          <w:color w:val="333333"/>
-          <w:spacing w:val="3"/>
-          <w:shd w:val="clear" w:color="auto" w:fill="FFFFFF"/>
-        </w:rPr>
-      </w:pPr>
-    </w:p>
-    <w:p>
-      <w:pPr>
-        <w:pStyle w:val="a3"/>
-        <w:spacing w:before="1"/>
-        <w:ind w:right="227"/>
-        <w:rPr>
-          <w:rStyle w:val="a5"/>
-          <w:b/>
-          <w:bCs/>
-          <w:color w:val="333333"/>
-          <w:spacing w:val="3"/>
-          <w:shd w:val="clear" w:color="auto" w:fill="FFFFFF"/>
-        </w:rPr>
-      </w:pPr>
-    </w:p>
-    <w:p>
-      <w:pPr>
-        <w:pStyle w:val="a3"/>
-        <w:spacing w:before="1"/>
-        <w:ind w:right="227"/>
-        <w:rPr>
-          <w:rStyle w:val="a5"/>
-          <w:b/>
-          <w:bCs/>
-          <w:color w:val="333333"/>
-          <w:spacing w:val="3"/>
-          <w:shd w:val="clear" w:color="auto" w:fill="FFFFFF"/>
-        </w:rPr>
-      </w:pPr>
-    </w:p>
-    <w:p>
-      <w:pPr>
-        <w:pStyle w:val="a3"/>
-        <w:spacing w:before="1"/>
-        <w:ind w:right="227"/>
-        <w:rPr>
-          <w:rStyle w:val="a5"/>
-          <w:b/>
-          <w:bCs/>
-          <w:color w:val="333333"/>
-          <w:spacing w:val="3"/>
-          <w:shd w:val="clear" w:color="auto" w:fill="FFFFFF"/>
-        </w:rPr>
-      </w:pPr>
-    </w:p>
-    <w:p>
-      <w:pPr>
-        <w:pStyle w:val="a3"/>
-        <w:spacing w:before="1"/>
-        <w:ind w:right="227"/>
-        <w:rPr>
-          <w:rStyle w:val="a5"/>
-          <w:b/>
-          <w:bCs/>
-          <w:color w:val="333333"/>
-          <w:spacing w:val="3"/>
-          <w:shd w:val="clear" w:color="auto" w:fill="FFFFFF"/>
-        </w:rPr>
-      </w:pPr>
-    </w:p>
-    <w:p>
-      <w:pPr>
-        <w:pStyle w:val="a3"/>
-        <w:spacing w:before="1"/>
-        <w:ind w:right="227"/>
-        <w:rPr>
-          <w:rStyle w:val="a5"/>
-          <w:b/>
-          <w:bCs/>
-          <w:color w:val="333333"/>
-          <w:spacing w:val="3"/>
-          <w:shd w:val="clear" w:color="auto" w:fill="FFFFFF"/>
-        </w:rPr>
-      </w:pPr>
-    </w:p>
-    <w:p>
-      <w:pPr>
-        <w:pStyle w:val="a3"/>
-        <w:spacing w:before="1"/>
-        <w:ind w:right="227"/>
-        <w:rPr>
-          <w:rStyle w:val="a5"/>
-          <w:b/>
-          <w:bCs/>
-          <w:color w:val="333333"/>
-          <w:spacing w:val="3"/>
-          <w:shd w:val="clear" w:color="auto" w:fill="FFFFFF"/>
-        </w:rPr>
-      </w:pPr>
-    </w:p>
-    <w:p>
-      <w:pPr>
-        <w:pStyle w:val="a3"/>
-        <w:spacing w:before="1"/>
-        <w:ind w:right="227"/>
-        <w:rPr>
-          <w:rStyle w:val="a5"/>
-          <w:b/>
-          <w:bCs/>
-          <w:color w:val="333333"/>
-          <w:spacing w:val="3"/>
-          <w:shd w:val="clear" w:color="auto" w:fill="FFFFFF"/>
-        </w:rPr>
-      </w:pPr>
-    </w:p>
-    <w:p>
-      <w:pPr>
-        <w:pStyle w:val="a3"/>
-        <w:spacing w:before="1"/>
-        <w:ind w:right="227"/>
-        <w:rPr>
-          <w:rStyle w:val="a5"/>
-          <w:b/>
-          <w:bCs/>
-          <w:color w:val="333333"/>
-          <w:spacing w:val="3"/>
-          <w:shd w:val="clear" w:color="auto" w:fill="FFFFFF"/>
-        </w:rPr>
-      </w:pPr>
-    </w:p>
-    <w:p>
-      <w:pPr>
-        <w:pStyle w:val="a3"/>
-        <w:spacing w:before="1"/>
-        <w:ind w:right="227"/>
-        <w:rPr>
-          <w:rStyle w:val="a5"/>
-          <w:b/>
-          <w:bCs/>
-          <w:color w:val="333333"/>
-          <w:spacing w:val="3"/>
-          <w:shd w:val="clear" w:color="auto" w:fill="FFFFFF"/>
-        </w:rPr>
-      </w:pPr>
-    </w:p>
-    <w:p>
-      <w:pPr>
-        <w:pStyle w:val="a3"/>
-        <w:spacing w:before="1"/>
-        <w:ind w:right="227"/>
-        <w:rPr>
-          <w:rStyle w:val="a5"/>
-          <w:b/>
-          <w:bCs/>
-          <w:color w:val="333333"/>
-          <w:spacing w:val="3"/>
-          <w:shd w:val="clear" w:color="auto" w:fill="FFFFFF"/>
-        </w:rPr>
-      </w:pPr>
-    </w:p>
-    <w:p>
-      <w:pPr>
-        <w:pStyle w:val="a3"/>
-        <w:spacing w:before="1"/>
-        <w:ind w:right="227"/>
-        <w:rPr>
-          <w:rStyle w:val="a5"/>
-          <w:b/>
-          <w:bCs/>
-          <w:color w:val="333333"/>
-          <w:spacing w:val="3"/>
-          <w:shd w:val="clear" w:color="auto" w:fill="FFFFFF"/>
-        </w:rPr>
-      </w:pPr>
-    </w:p>
-    <w:p>
-      <w:pPr>
-        <w:pStyle w:val="a3"/>
-        <w:spacing w:before="1"/>
-        <w:ind w:right="227"/>
-        <w:rPr>
-          <w:rStyle w:val="a5"/>
-          <w:b/>
-          <w:bCs/>
-          <w:color w:val="333333"/>
-          <w:spacing w:val="3"/>
-          <w:shd w:val="clear" w:color="auto" w:fill="FFFFFF"/>
-        </w:rPr>
-      </w:pPr>
-    </w:p>
-    <w:p>
-      <w:pPr>
-        <w:pStyle w:val="a3"/>
-        <w:spacing w:before="1"/>
-        <w:ind w:right="227"/>
-        <w:rPr>
-          <w:rStyle w:val="a5"/>
-          <w:b/>
-          <w:bCs/>
-          <w:color w:val="333333"/>
-          <w:spacing w:val="3"/>
-          <w:shd w:val="clear" w:color="auto" w:fill="FFFFFF"/>
-        </w:rPr>
-      </w:pPr>
-    </w:p>
-    <w:p>
-      <w:pPr>
-        <w:pStyle w:val="a3"/>
-        <w:spacing w:before="1"/>
-        <w:ind w:right="227"/>
-        <w:rPr>
-          <w:rStyle w:val="a5"/>
-          <w:b/>
-          <w:bCs/>
-          <w:color w:val="333333"/>
-          <w:spacing w:val="3"/>
-          <w:shd w:val="clear" w:color="auto" w:fill="FFFFFF"/>
-        </w:rPr>
-      </w:pPr>
-    </w:p>
-    <w:p>
-      <w:pPr>
-        <w:pStyle w:val="a3"/>
-        <w:spacing w:before="1"/>
-        <w:ind w:right="227"/>
-        <w:rPr>
-          <w:rStyle w:val="a5"/>
-          <w:b/>
-          <w:bCs/>
-          <w:color w:val="333333"/>
-          <w:spacing w:val="3"/>
-          <w:shd w:val="clear" w:color="auto" w:fill="FFFFFF"/>
-        </w:rPr>
-      </w:pPr>
-    </w:p>
-    <w:p>
-      <w:pPr>
-        <w:pStyle w:val="a3"/>
-        <w:spacing w:before="1"/>
-        <w:ind w:right="227"/>
-        <w:rPr>
-          <w:rStyle w:val="a5"/>
-          <w:b/>
-          <w:bCs/>
-          <w:color w:val="333333"/>
-          <w:spacing w:val="3"/>
-          <w:shd w:val="clear" w:color="auto" w:fill="FFFFFF"/>
-        </w:rPr>
-      </w:pPr>
-    </w:p>
-    <w:p>
-      <w:pPr>
-        <w:pStyle w:val="a3"/>
-        <w:spacing w:before="1"/>
-        <w:ind w:right="227"/>
-        <w:rPr>
-          <w:rStyle w:val="a5"/>
-          <w:b/>
-          <w:bCs/>
-          <w:color w:val="333333"/>
-          <w:spacing w:val="3"/>
-          <w:shd w:val="clear" w:color="auto" w:fill="FFFFFF"/>
-        </w:rPr>
-      </w:pPr>
-    </w:p>
-    <w:p>
-      <w:pPr>
-        <w:pStyle w:val="a3"/>
-        <w:spacing w:before="1"/>
-        <w:ind w:right="227"/>
+        <w:t>lustering coefficient</w:t>
+      </w:r>
+      <w:r>
         <w:rPr>
           <w:rStyle w:val="a5"/>
           <w:color w:val="333333"/>
           <w:spacing w:val="3"/>
+          <w:sz w:val="28"/>
+          <w:szCs w:val="28"/>
           <w:shd w:val="clear" w:color="auto" w:fill="FFFFFF"/>
         </w:rPr>
-      </w:pPr>
-      <w:r>
-        <w:rPr>
-          <w:rStyle w:val="a5"/>
-          <w:b/>
-          <w:bCs/>
-          <w:color w:val="333333"/>
-          <w:spacing w:val="3"/>
-          <w:shd w:val="clear" w:color="auto" w:fill="FFFFFF"/>
-        </w:rPr>
-        <w:t>C</w:t>
-      </w:r>
-      <w:r>
-        <w:rPr>
-          <w:rStyle w:val="a5"/>
-          <w:b/>
-          <w:bCs/>
-          <w:color w:val="333333"/>
-          <w:spacing w:val="3"/>
-          <w:shd w:val="clear" w:color="auto" w:fill="FFFFFF"/>
-        </w:rPr>
-        <w:t>lustering coefficient</w:t>
-      </w:r>
+        <w:t xml:space="preserve"> – </w:t>
+      </w:r>
+      <w:proofErr w:type="gramStart"/>
       <w:r>
         <w:rPr>
           <w:rStyle w:val="a5"/>
           <w:color w:val="333333"/>
           <w:spacing w:val="3"/>
+          <w:sz w:val="28"/>
+          <w:szCs w:val="28"/>
           <w:shd w:val="clear" w:color="auto" w:fill="FFFFFF"/>
         </w:rPr>
-        <w:t xml:space="preserve"> – </w:t>
-      </w:r>
-      <w:proofErr w:type="gramStart"/>
+        <w:t>amount</w:t>
+      </w:r>
+      <w:proofErr w:type="gramEnd"/>
       <w:r>
         <w:rPr>
           <w:rStyle w:val="a5"/>
           <w:color w:val="333333"/>
           <w:spacing w:val="3"/>
+          <w:sz w:val="28"/>
+          <w:szCs w:val="28"/>
           <w:shd w:val="clear" w:color="auto" w:fill="FFFFFF"/>
         </w:rPr>
-        <w:t>amount</w:t>
-      </w:r>
-      <w:proofErr w:type="gramEnd"/>
-      <w:r>
+        <w:t xml:space="preserve"> of interactions between near neighbors of node. This is probability of links near neighbors of node between each other.</w:t>
+      </w:r>
+    </w:p>
+    <w:p>
+      <w:pPr>
+        <w:pStyle w:val="a3"/>
+        <w:spacing w:before="1"/>
+        <w:ind w:right="227"/>
         <w:rPr>
           <w:rStyle w:val="a5"/>
           <w:color w:val="333333"/>
           <w:spacing w:val="3"/>
+          <w:sz w:val="28"/>
+          <w:szCs w:val="28"/>
           <w:shd w:val="clear" w:color="auto" w:fill="FFFFFF"/>
         </w:rPr>
-        <w:t xml:space="preserve"> of interactions between near neighbors of node. This is </w:t>
-      </w:r>
+      </w:pPr>
       <w:r>
         <w:rPr>
           <w:rStyle w:val="a5"/>
           <w:color w:val="333333"/>
           <w:spacing w:val="3"/>
+          <w:sz w:val="28"/>
+          <w:szCs w:val="28"/>
           <w:shd w:val="clear" w:color="auto" w:fill="FFFFFF"/>
         </w:rPr>
-        <w:lastRenderedPageBreak/>
-        <w:t>probability of links near neighbors of node between each other.</w:t>
+        <w:t xml:space="preserve"> </w:t>
       </w:r>
     </w:p>
     <w:p>
@@ -4490,20 +4912,18 @@
         <w:spacing w:before="1"/>
         <w:ind w:right="227"/>
         <w:rPr>
-          <w:rStyle w:val="a5"/>
-          <w:color w:val="333333"/>
-          <w:spacing w:val="3"/>
-          <w:shd w:val="clear" w:color="auto" w:fill="FFFFFF"/>
-        </w:rPr>
-      </w:pPr>
-      <w:r>
-        <w:rPr>
-          <w:rStyle w:val="a5"/>
-          <w:color w:val="333333"/>
-          <w:spacing w:val="3"/>
-          <w:shd w:val="clear" w:color="auto" w:fill="FFFFFF"/>
-        </w:rPr>
-        <w:t xml:space="preserve"> </w:t>
+          <w:color w:val="000000"/>
+          <w:sz w:val="28"/>
+          <w:szCs w:val="28"/>
+        </w:rPr>
+      </w:pPr>
+      <w:r>
+        <w:rPr>
+          <w:color w:val="000000"/>
+          <w:sz w:val="28"/>
+          <w:szCs w:val="28"/>
+        </w:rPr>
+        <w:t>Average Clustering Coefficient: 0,687</w:t>
       </w:r>
     </w:p>
     <w:p>
@@ -4513,18 +4933,10 @@
         <w:ind w:right="227"/>
         <w:rPr>
           <w:color w:val="000000"/>
-          <w:sz w:val="27"/>
-          <w:szCs w:val="27"/>
-        </w:rPr>
-      </w:pPr>
-      <w:r>
-        <w:rPr>
-          <w:color w:val="000000"/>
-          <w:sz w:val="27"/>
-          <w:szCs w:val="27"/>
-        </w:rPr>
-        <w:t>Average Clustering Coefficient: 0,687</w:t>
-      </w:r>
+          <w:sz w:val="28"/>
+          <w:szCs w:val="28"/>
+        </w:rPr>
+      </w:pPr>
     </w:p>
     <w:p>
       <w:pPr>
@@ -4532,25 +4944,18 @@
         <w:spacing w:before="1"/>
         <w:ind w:right="227"/>
         <w:rPr>
-          <w:color w:val="000000"/>
-          <w:sz w:val="27"/>
-          <w:szCs w:val="27"/>
-        </w:rPr>
-      </w:pPr>
-    </w:p>
-    <w:p>
-      <w:pPr>
-        <w:pStyle w:val="a3"/>
-        <w:spacing w:before="1"/>
-        <w:ind w:right="227"/>
+          <w:sz w:val="28"/>
+          <w:szCs w:val="28"/>
+        </w:rPr>
       </w:pPr>
       <w:r>
         <w:rPr>
           <w:noProof/>
           <w:color w:val="000000"/>
-          <w:sz w:val="27"/>
-          <w:szCs w:val="27"/>
-        </w:rPr>
+          <w:sz w:val="28"/>
+          <w:szCs w:val="28"/>
+        </w:rPr>
+        <w:lastRenderedPageBreak/>
         <w:drawing>
           <wp:inline distT="0" distB="0" distL="0" distR="0" wp14:anchorId="59E46A01" wp14:editId="6B1E0231">
             <wp:extent cx="5713095" cy="3813810"/>
@@ -4606,6 +5011,10 @@
         <w:pStyle w:val="a3"/>
         <w:spacing w:before="1"/>
         <w:ind w:right="227"/>
+        <w:rPr>
+          <w:sz w:val="28"/>
+          <w:szCs w:val="28"/>
+        </w:rPr>
       </w:pPr>
     </w:p>
     <w:p>
@@ -4613,8 +5022,16 @@
         <w:pStyle w:val="a3"/>
         <w:spacing w:before="1"/>
         <w:ind w:right="227"/>
-      </w:pPr>
-      <w:r>
+        <w:rPr>
+          <w:sz w:val="28"/>
+          <w:szCs w:val="28"/>
+        </w:rPr>
+      </w:pPr>
+      <w:r>
+        <w:rPr>
+          <w:sz w:val="28"/>
+          <w:szCs w:val="28"/>
+        </w:rPr>
         <w:t>The Density of the network is</w:t>
       </w:r>
     </w:p>
@@ -4623,10 +5040,16 @@
         <w:pStyle w:val="a3"/>
         <w:spacing w:before="1"/>
         <w:ind w:right="227"/>
+        <w:rPr>
+          <w:sz w:val="28"/>
+          <w:szCs w:val="28"/>
+        </w:rPr>
       </w:pPr>
       <w:r>
         <w:rPr>
           <w:noProof/>
+          <w:sz w:val="28"/>
+          <w:szCs w:val="28"/>
         </w:rPr>
         <w:drawing>
           <wp:inline distT="0" distB="0" distL="0" distR="0" wp14:anchorId="553B50C1" wp14:editId="5F95DBB8">
@@ -4670,25 +5093,42 @@
         <w:pStyle w:val="a3"/>
         <w:spacing w:before="1"/>
         <w:ind w:right="227"/>
-      </w:pPr>
-      <w:r>
-        <w:t xml:space="preserve"> </w:t>
-      </w:r>
-    </w:p>
-    <w:p>
-      <w:pPr>
-        <w:pStyle w:val="a3"/>
-        <w:spacing w:before="10"/>
-        <w:rPr>
-          <w:sz w:val="20"/>
+        <w:rPr>
+          <w:sz w:val="28"/>
+          <w:szCs w:val="28"/>
+        </w:rPr>
+      </w:pPr>
+      <w:r>
+        <w:rPr>
+          <w:sz w:val="28"/>
+          <w:szCs w:val="28"/>
+        </w:rPr>
+        <w:t xml:space="preserve"> </w:t>
+      </w:r>
+    </w:p>
+    <w:p>
+      <w:pPr>
+        <w:pStyle w:val="a3"/>
+        <w:spacing w:before="10"/>
+        <w:rPr>
+          <w:sz w:val="28"/>
+          <w:szCs w:val="28"/>
         </w:rPr>
       </w:pPr>
     </w:p>
     <w:p>
       <w:pPr>
         <w:pStyle w:val="1"/>
-      </w:pPr>
-      <w:r>
+        <w:rPr>
+          <w:sz w:val="28"/>
+          <w:szCs w:val="28"/>
+        </w:rPr>
+      </w:pPr>
+      <w:r>
+        <w:rPr>
+          <w:sz w:val="28"/>
+          <w:szCs w:val="28"/>
+        </w:rPr>
         <w:t>Conclusions</w:t>
       </w:r>
     </w:p>
@@ -4699,281 +5139,645 @@
         <w:rPr>
           <w:b/>
           <w:i w:val="0"/>
-          <w:sz w:val="20"/>
-        </w:rPr>
-      </w:pPr>
-    </w:p>
-    <w:p>
-      <w:pPr>
-        <w:pStyle w:val="a3"/>
-        <w:spacing w:before="10"/>
-        <w:rPr>
-          <w:sz w:val="20"/>
-        </w:rPr>
-      </w:pPr>
-      <w:r>
+          <w:sz w:val="28"/>
+          <w:szCs w:val="28"/>
+        </w:rPr>
+      </w:pPr>
+    </w:p>
+    <w:p>
+      <w:pPr>
+        <w:pStyle w:val="a3"/>
+        <w:spacing w:before="10"/>
+        <w:rPr>
+          <w:sz w:val="28"/>
+          <w:szCs w:val="28"/>
+          <w:lang w:val="ru-RU"/>
+        </w:rPr>
+      </w:pPr>
+      <w:r>
+        <w:rPr>
+          <w:sz w:val="28"/>
+          <w:szCs w:val="28"/>
+        </w:rPr>
         <w:t>In this lab we analysis collaboration network dataset. The</w:t>
       </w:r>
       <w:r>
+        <w:rPr>
+          <w:sz w:val="28"/>
+          <w:szCs w:val="28"/>
+        </w:rPr>
         <w:t xml:space="preserve"> results</w:t>
       </w:r>
       <w:r>
+        <w:rPr>
+          <w:sz w:val="28"/>
+          <w:szCs w:val="28"/>
+        </w:rPr>
         <w:t xml:space="preserve"> are:</w:t>
       </w:r>
       <w:r>
+        <w:rPr>
+          <w:sz w:val="28"/>
+          <w:szCs w:val="28"/>
+        </w:rPr>
         <w:t xml:space="preserve"> the graph was divided into </w:t>
       </w:r>
       <w:r>
+        <w:rPr>
+          <w:sz w:val="28"/>
+          <w:szCs w:val="28"/>
+        </w:rPr>
         <w:t>390</w:t>
       </w:r>
       <w:r>
+        <w:rPr>
+          <w:sz w:val="28"/>
+          <w:szCs w:val="28"/>
+        </w:rPr>
         <w:t xml:space="preserve"> clusters</w:t>
       </w:r>
       <w:r>
+        <w:rPr>
+          <w:sz w:val="28"/>
+          <w:szCs w:val="28"/>
+        </w:rPr>
         <w:t>.</w:t>
       </w:r>
       <w:r>
         <w:rPr>
           <w:spacing w:val="-2"/>
-        </w:rPr>
-        <w:t xml:space="preserve"> </w:t>
-      </w:r>
-      <w:r>
-        <w:rPr>
-          <w:i w:val="0"/>
-          <w:iCs w:val="0"/>
+          <w:sz w:val="28"/>
+          <w:szCs w:val="28"/>
+        </w:rPr>
+        <w:t xml:space="preserve"> </w:t>
+      </w:r>
+      <w:r>
+        <w:rPr>
+          <w:sz w:val="28"/>
+          <w:szCs w:val="28"/>
         </w:rPr>
         <w:t>Average Degree is 5.527. It is means that each author has in average 5 collaborations with other authors</w:t>
       </w:r>
       <w:r>
+        <w:rPr>
+          <w:sz w:val="28"/>
+          <w:szCs w:val="28"/>
+        </w:rPr>
         <w:t>. The average</w:t>
       </w:r>
       <w:r>
         <w:rPr>
           <w:spacing w:val="-57"/>
-        </w:rPr>
-        <w:t xml:space="preserve"> </w:t>
-      </w:r>
-      <w:r>
+          <w:sz w:val="28"/>
+          <w:szCs w:val="28"/>
+        </w:rPr>
+        <w:t xml:space="preserve"> </w:t>
+      </w:r>
+      <w:r>
+        <w:rPr>
+          <w:sz w:val="28"/>
+          <w:szCs w:val="28"/>
+        </w:rPr>
         <w:t xml:space="preserve">path length is </w:t>
       </w:r>
       <w:r>
+        <w:rPr>
+          <w:sz w:val="28"/>
+          <w:szCs w:val="28"/>
+        </w:rPr>
         <w:t>6</w:t>
       </w:r>
       <w:r>
+        <w:rPr>
+          <w:sz w:val="28"/>
+          <w:szCs w:val="28"/>
+        </w:rPr>
         <w:t xml:space="preserve">, which </w:t>
       </w:r>
       <w:r>
+        <w:rPr>
+          <w:sz w:val="28"/>
+          <w:szCs w:val="28"/>
+        </w:rPr>
         <w:t>means</w:t>
       </w:r>
       <w:r>
+        <w:rPr>
+          <w:sz w:val="28"/>
+          <w:szCs w:val="28"/>
+        </w:rPr>
         <w:t xml:space="preserve"> that </w:t>
       </w:r>
       <w:r>
+        <w:rPr>
+          <w:sz w:val="28"/>
+          <w:szCs w:val="28"/>
+        </w:rPr>
         <w:t>authors collaborate</w:t>
       </w:r>
       <w:r>
+        <w:rPr>
+          <w:sz w:val="28"/>
+          <w:szCs w:val="28"/>
+        </w:rPr>
         <w:t xml:space="preserve"> with each other quite</w:t>
       </w:r>
       <w:r>
         <w:rPr>
-          <w:i w:val="0"/>
-          <w:iCs w:val="0"/>
-        </w:rPr>
-        <w:t xml:space="preserve"> </w:t>
-      </w:r>
-      <w:r>
+          <w:sz w:val="28"/>
+          <w:szCs w:val="28"/>
+        </w:rPr>
+        <w:t xml:space="preserve"> </w:t>
+      </w:r>
+      <w:r>
+        <w:rPr>
+          <w:sz w:val="28"/>
+          <w:szCs w:val="28"/>
+        </w:rPr>
         <w:t>effectively.</w:t>
       </w:r>
       <w:r>
-        <w:t xml:space="preserve"> The diameter of graph is 17 it </w:t>
-      </w:r>
-      <w:proofErr w:type="gramStart"/>
-      <w:r>
-        <w:t>represent</w:t>
-      </w:r>
-      <w:proofErr w:type="gramEnd"/>
-      <w:r>
-        <w:t xml:space="preserve"> maximum distance between authors.</w:t>
-      </w:r>
-      <w:r>
-        <w:t xml:space="preserve"> </w:t>
-      </w:r>
-      <w:r>
-        <w:t xml:space="preserve">This result means that </w:t>
-      </w:r>
-      <w:r>
-        <w:t xml:space="preserve">General </w:t>
-      </w:r>
-      <w:proofErr w:type="gramStart"/>
-      <w:r>
-        <w:t>Relativity  and</w:t>
-      </w:r>
-      <w:proofErr w:type="gramEnd"/>
-      <w:r>
-        <w:t xml:space="preserve"> Quantum Cosmology</w:t>
-      </w:r>
-      <w:r>
+        <w:rPr>
+          <w:sz w:val="28"/>
+          <w:szCs w:val="28"/>
+        </w:rPr>
+        <w:t xml:space="preserve"> The diameter of graph is 17 it represent</w:t>
+      </w:r>
+      <w:r>
+        <w:rPr>
+          <w:sz w:val="28"/>
+          <w:szCs w:val="28"/>
+        </w:rPr>
+        <w:t>s</w:t>
+      </w:r>
+      <w:r>
+        <w:rPr>
+          <w:sz w:val="28"/>
+          <w:szCs w:val="28"/>
+        </w:rPr>
+        <w:t xml:space="preserve"> maximum distance between authors. This result means that </w:t>
+      </w:r>
+      <w:r>
+        <w:rPr>
+          <w:sz w:val="28"/>
+          <w:szCs w:val="28"/>
+        </w:rPr>
+        <w:t>General Relativity and Quantum Cosmology</w:t>
+      </w:r>
+      <w:r>
+        <w:rPr>
+          <w:sz w:val="28"/>
+          <w:szCs w:val="28"/>
+        </w:rPr>
         <w:t xml:space="preserve"> community is so </w:t>
       </w:r>
       <w:r>
+        <w:rPr>
+          <w:sz w:val="28"/>
+          <w:szCs w:val="28"/>
+        </w:rPr>
         <w:t>tight.</w:t>
       </w:r>
       <w:r>
+        <w:rPr>
+          <w:sz w:val="28"/>
+          <w:szCs w:val="28"/>
+        </w:rPr>
         <w:t xml:space="preserve"> </w:t>
       </w:r>
       <w:r>
         <w:rPr>
           <w:spacing w:val="-2"/>
-        </w:rPr>
-        <w:t xml:space="preserve"> </w:t>
-      </w:r>
-      <w:r>
+          <w:sz w:val="28"/>
+          <w:szCs w:val="28"/>
+        </w:rPr>
+        <w:t xml:space="preserve"> </w:t>
+      </w:r>
+      <w:r>
+        <w:rPr>
+          <w:sz w:val="28"/>
+          <w:szCs w:val="28"/>
+        </w:rPr>
         <w:t>The</w:t>
       </w:r>
       <w:r>
         <w:rPr>
           <w:spacing w:val="-1"/>
-        </w:rPr>
-        <w:t xml:space="preserve"> </w:t>
-      </w:r>
-      <w:r>
+          <w:sz w:val="28"/>
+          <w:szCs w:val="28"/>
+        </w:rPr>
+        <w:t xml:space="preserve"> </w:t>
+      </w:r>
+      <w:r>
+        <w:rPr>
+          <w:sz w:val="28"/>
+          <w:szCs w:val="28"/>
+        </w:rPr>
         <w:t>density</w:t>
       </w:r>
       <w:r>
         <w:rPr>
           <w:spacing w:val="-2"/>
-        </w:rPr>
-        <w:t xml:space="preserve"> </w:t>
-      </w:r>
-      <w:r>
+          <w:sz w:val="28"/>
+          <w:szCs w:val="28"/>
+        </w:rPr>
+        <w:t xml:space="preserve"> </w:t>
+      </w:r>
+      <w:r>
+        <w:rPr>
+          <w:sz w:val="28"/>
+          <w:szCs w:val="28"/>
+        </w:rPr>
         <w:t>of</w:t>
       </w:r>
       <w:r>
         <w:rPr>
           <w:spacing w:val="-1"/>
-        </w:rPr>
-        <w:t xml:space="preserve"> </w:t>
-      </w:r>
-      <w:r>
+          <w:sz w:val="28"/>
+          <w:szCs w:val="28"/>
+        </w:rPr>
+        <w:t xml:space="preserve"> </w:t>
+      </w:r>
+      <w:r>
+        <w:rPr>
+          <w:sz w:val="28"/>
+          <w:szCs w:val="28"/>
+        </w:rPr>
         <w:t>the</w:t>
       </w:r>
       <w:r>
         <w:rPr>
           <w:spacing w:val="-2"/>
-        </w:rPr>
-        <w:t xml:space="preserve"> </w:t>
-      </w:r>
-      <w:r>
+          <w:sz w:val="28"/>
+          <w:szCs w:val="28"/>
+        </w:rPr>
+        <w:t xml:space="preserve"> </w:t>
+      </w:r>
+      <w:r>
+        <w:rPr>
+          <w:sz w:val="28"/>
+          <w:szCs w:val="28"/>
+        </w:rPr>
         <w:t>graph</w:t>
       </w:r>
       <w:r>
         <w:rPr>
           <w:spacing w:val="-1"/>
-        </w:rPr>
-        <w:t xml:space="preserve"> </w:t>
-      </w:r>
-      <w:r>
+          <w:sz w:val="28"/>
+          <w:szCs w:val="28"/>
+        </w:rPr>
+        <w:t xml:space="preserve"> </w:t>
+      </w:r>
+      <w:r>
+        <w:rPr>
+          <w:sz w:val="28"/>
+          <w:szCs w:val="28"/>
+        </w:rPr>
         <w:t>is</w:t>
       </w:r>
       <w:r>
         <w:rPr>
           <w:spacing w:val="-2"/>
-        </w:rPr>
-        <w:t xml:space="preserve"> </w:t>
-      </w:r>
-      <w:r>
+          <w:sz w:val="28"/>
+          <w:szCs w:val="28"/>
+        </w:rPr>
+        <w:t xml:space="preserve"> </w:t>
+      </w:r>
+      <w:r>
+        <w:rPr>
+          <w:sz w:val="28"/>
+          <w:szCs w:val="28"/>
+        </w:rPr>
         <w:t>0.001,</w:t>
       </w:r>
       <w:r>
         <w:rPr>
           <w:spacing w:val="-1"/>
-        </w:rPr>
-        <w:t xml:space="preserve"> </w:t>
-      </w:r>
-      <w:r>
+          <w:sz w:val="28"/>
+          <w:szCs w:val="28"/>
+        </w:rPr>
+        <w:t xml:space="preserve"> </w:t>
+      </w:r>
+      <w:r>
+        <w:rPr>
+          <w:sz w:val="28"/>
+          <w:szCs w:val="28"/>
+        </w:rPr>
         <w:t>which</w:t>
       </w:r>
       <w:r>
         <w:rPr>
           <w:spacing w:val="-1"/>
-        </w:rPr>
-        <w:t xml:space="preserve"> </w:t>
-      </w:r>
-      <w:r>
+          <w:sz w:val="28"/>
+          <w:szCs w:val="28"/>
+        </w:rPr>
+        <w:t xml:space="preserve"> </w:t>
+      </w:r>
+      <w:r>
+        <w:rPr>
+          <w:sz w:val="28"/>
+          <w:szCs w:val="28"/>
+        </w:rPr>
         <w:t>indicates</w:t>
       </w:r>
       <w:r>
         <w:rPr>
           <w:spacing w:val="-2"/>
-        </w:rPr>
-        <w:t xml:space="preserve"> </w:t>
-      </w:r>
-      <w:r>
+          <w:sz w:val="28"/>
+          <w:szCs w:val="28"/>
+        </w:rPr>
+        <w:t xml:space="preserve"> </w:t>
+      </w:r>
+      <w:r>
+        <w:rPr>
+          <w:sz w:val="28"/>
+          <w:szCs w:val="28"/>
+        </w:rPr>
         <w:t>that</w:t>
       </w:r>
       <w:r>
         <w:rPr>
           <w:spacing w:val="-1"/>
-        </w:rPr>
-        <w:t xml:space="preserve"> </w:t>
-      </w:r>
-      <w:r>
+          <w:sz w:val="28"/>
+          <w:szCs w:val="28"/>
+        </w:rPr>
+        <w:t xml:space="preserve"> </w:t>
+      </w:r>
+      <w:r>
+        <w:rPr>
+          <w:sz w:val="28"/>
+          <w:szCs w:val="28"/>
+        </w:rPr>
         <w:t>it</w:t>
       </w:r>
       <w:r>
         <w:rPr>
           <w:spacing w:val="-2"/>
-        </w:rPr>
-        <w:t xml:space="preserve"> </w:t>
-      </w:r>
-      <w:r>
+          <w:sz w:val="28"/>
+          <w:szCs w:val="28"/>
+        </w:rPr>
+        <w:t xml:space="preserve"> </w:t>
+      </w:r>
+      <w:r>
+        <w:rPr>
+          <w:sz w:val="28"/>
+          <w:szCs w:val="28"/>
+        </w:rPr>
         <w:t>is</w:t>
       </w:r>
       <w:r>
         <w:rPr>
           <w:spacing w:val="-1"/>
-        </w:rPr>
-        <w:t xml:space="preserve"> </w:t>
-      </w:r>
-      <w:r>
+          <w:sz w:val="28"/>
+          <w:szCs w:val="28"/>
+        </w:rPr>
+        <w:t xml:space="preserve"> </w:t>
+      </w:r>
+      <w:r>
+        <w:rPr>
+          <w:sz w:val="28"/>
+          <w:szCs w:val="28"/>
+        </w:rPr>
         <w:t>sparse</w:t>
       </w:r>
     </w:p>
     <w:p>
       <w:pPr>
         <w:pStyle w:val="1"/>
-      </w:pPr>
-      <w:r>
+        <w:rPr>
+          <w:sz w:val="28"/>
+          <w:szCs w:val="28"/>
+        </w:rPr>
+      </w:pPr>
+    </w:p>
+    <w:p>
+      <w:pPr>
+        <w:pStyle w:val="1"/>
+        <w:rPr>
+          <w:sz w:val="28"/>
+          <w:szCs w:val="28"/>
+          <w:lang w:val="ru-RU"/>
+        </w:rPr>
+      </w:pPr>
+      <w:r>
+        <w:rPr>
+          <w:sz w:val="28"/>
+          <w:szCs w:val="28"/>
+        </w:rPr>
         <w:t>Appendix</w:t>
       </w:r>
     </w:p>
     <w:p>
       <w:pPr>
-        <w:pStyle w:val="a3"/>
-        <w:spacing w:before="10"/>
-        <w:rPr>
-          <w:b/>
-          <w:i w:val="0"/>
-          <w:sz w:val="20"/>
-        </w:rPr>
-      </w:pPr>
-    </w:p>
-    <w:p>
-      <w:pPr>
         <w:ind w:left="100"/>
         <w:rPr>
-          <w:sz w:val="24"/>
-        </w:rPr>
-      </w:pPr>
-      <w:hyperlink r:id="rId18">
-        <w:r>
-          <w:rPr>
-            <w:sz w:val="24"/>
-          </w:rPr>
-          <w:t>https://snap.stanford.edu/data/facebook-large-page-page-network.html</w:t>
-        </w:r>
-      </w:hyperlink>
+          <w:sz w:val="28"/>
+          <w:szCs w:val="28"/>
+          <w:lang w:val="ru-RU"/>
+        </w:rPr>
+      </w:pPr>
+      <w:r>
+        <w:rPr>
+          <w:sz w:val="28"/>
+          <w:szCs w:val="28"/>
+        </w:rPr>
+        <w:t>https</w:t>
+      </w:r>
+      <w:r>
+        <w:rPr>
+          <w:sz w:val="28"/>
+          <w:szCs w:val="28"/>
+          <w:lang w:val="ru-RU"/>
+        </w:rPr>
+        <w:t>://</w:t>
+      </w:r>
+      <w:r>
+        <w:rPr>
+          <w:sz w:val="28"/>
+          <w:szCs w:val="28"/>
+        </w:rPr>
+        <w:t>github</w:t>
+      </w:r>
+      <w:r>
+        <w:rPr>
+          <w:sz w:val="28"/>
+          <w:szCs w:val="28"/>
+          <w:lang w:val="ru-RU"/>
+        </w:rPr>
+        <w:t>.</w:t>
+      </w:r>
+      <w:r>
+        <w:rPr>
+          <w:sz w:val="28"/>
+          <w:szCs w:val="28"/>
+        </w:rPr>
+        <w:t>com</w:t>
+      </w:r>
+      <w:r>
+        <w:rPr>
+          <w:sz w:val="28"/>
+          <w:szCs w:val="28"/>
+          <w:lang w:val="ru-RU"/>
+        </w:rPr>
+        <w:t>/</w:t>
+      </w:r>
+      <w:r>
+        <w:rPr>
+          <w:sz w:val="28"/>
+          <w:szCs w:val="28"/>
+        </w:rPr>
+        <w:t>AAYamoldin</w:t>
+      </w:r>
+      <w:r>
+        <w:rPr>
+          <w:sz w:val="28"/>
+          <w:szCs w:val="28"/>
+          <w:lang w:val="ru-RU"/>
+        </w:rPr>
+        <w:t>/</w:t>
+      </w:r>
+      <w:r>
+        <w:rPr>
+          <w:sz w:val="28"/>
+          <w:szCs w:val="28"/>
+        </w:rPr>
+        <w:t>TrainingPrograms</w:t>
+      </w:r>
+      <w:r>
+        <w:rPr>
+          <w:sz w:val="28"/>
+          <w:szCs w:val="28"/>
+          <w:lang w:val="ru-RU"/>
+        </w:rPr>
+        <w:t>/</w:t>
+      </w:r>
+      <w:r>
+        <w:rPr>
+          <w:sz w:val="28"/>
+          <w:szCs w:val="28"/>
+        </w:rPr>
+        <w:t>blob</w:t>
+      </w:r>
+      <w:r>
+        <w:rPr>
+          <w:sz w:val="28"/>
+          <w:szCs w:val="28"/>
+          <w:lang w:val="ru-RU"/>
+        </w:rPr>
+        <w:t>/</w:t>
+      </w:r>
+      <w:r>
+        <w:rPr>
+          <w:sz w:val="28"/>
+          <w:szCs w:val="28"/>
+        </w:rPr>
+        <w:t>master</w:t>
+      </w:r>
+      <w:r>
+        <w:rPr>
+          <w:sz w:val="28"/>
+          <w:szCs w:val="28"/>
+          <w:lang w:val="ru-RU"/>
+        </w:rPr>
+        <w:t>/</w:t>
+      </w:r>
+      <w:r>
+        <w:rPr>
+          <w:sz w:val="28"/>
+          <w:szCs w:val="28"/>
+        </w:rPr>
+        <w:t>Python</w:t>
+      </w:r>
+      <w:r>
+        <w:rPr>
+          <w:sz w:val="28"/>
+          <w:szCs w:val="28"/>
+          <w:lang w:val="ru-RU"/>
+        </w:rPr>
+        <w:t>/</w:t>
+      </w:r>
+      <w:r>
+        <w:rPr>
+          <w:sz w:val="28"/>
+          <w:szCs w:val="28"/>
+        </w:rPr>
+        <w:t>ITMO</w:t>
+      </w:r>
+      <w:r>
+        <w:rPr>
+          <w:sz w:val="28"/>
+          <w:szCs w:val="28"/>
+          <w:lang w:val="ru-RU"/>
+        </w:rPr>
+        <w:t>_</w:t>
+      </w:r>
+      <w:r>
+        <w:rPr>
+          <w:sz w:val="28"/>
+          <w:szCs w:val="28"/>
+        </w:rPr>
+        <w:t>algorithms</w:t>
+      </w:r>
+      <w:r>
+        <w:rPr>
+          <w:sz w:val="28"/>
+          <w:szCs w:val="28"/>
+          <w:lang w:val="ru-RU"/>
+        </w:rPr>
+        <w:t>_</w:t>
+      </w:r>
+      <w:r>
+        <w:rPr>
+          <w:sz w:val="28"/>
+          <w:szCs w:val="28"/>
+        </w:rPr>
+        <w:t>lab</w:t>
+      </w:r>
+      <w:r>
+        <w:rPr>
+          <w:sz w:val="28"/>
+          <w:szCs w:val="28"/>
+          <w:lang w:val="ru-RU"/>
+        </w:rPr>
+        <w:t>/</w:t>
+      </w:r>
+      <w:r>
+        <w:rPr>
+          <w:sz w:val="28"/>
+          <w:szCs w:val="28"/>
+        </w:rPr>
+        <w:t>Task</w:t>
+      </w:r>
+      <w:r>
+        <w:rPr>
+          <w:sz w:val="28"/>
+          <w:szCs w:val="28"/>
+          <w:lang w:val="ru-RU"/>
+        </w:rPr>
+        <w:t>_7/</w:t>
+      </w:r>
+      <w:r>
+        <w:rPr>
+          <w:sz w:val="28"/>
+          <w:szCs w:val="28"/>
+        </w:rPr>
+        <w:t>project</w:t>
+      </w:r>
+      <w:r>
+        <w:rPr>
+          <w:sz w:val="28"/>
+          <w:szCs w:val="28"/>
+          <w:lang w:val="ru-RU"/>
+        </w:rPr>
+        <w:t>_1.</w:t>
+      </w:r>
+      <w:r>
+        <w:rPr>
+          <w:sz w:val="28"/>
+          <w:szCs w:val="28"/>
+        </w:rPr>
+        <w:t>gephi</w:t>
+      </w:r>
     </w:p>
     <w:sectPr>
       <w:pgSz w:w="11920" w:h="16840"/>

</xml_diff>